<commit_message>
update docker-registry install method
</commit_message>
<xml_diff>
--- a/documents/private_docker_registry_install_guide.docx
+++ b/documents/private_docker_registry_install_guide.docx
@@ -1,6 +1,6 @@
 
 <file path=word/document.xml><?xml version="1.0" encoding="utf-8"?>
-<w:document xmlns:o="urn:schemas-microsoft-com:office:office" xmlns:r="http://schemas.openxmlformats.org/officeDocument/2006/relationships" xmlns:v="urn:schemas-microsoft-com:vml" xmlns:w="http://schemas.openxmlformats.org/wordprocessingml/2006/main" xmlns:w10="urn:schemas-microsoft-com:office:word" xmlns:wp="http://schemas.openxmlformats.org/drawingml/2006/wordprocessingDrawing">
+<w:document xmlns:o="urn:schemas-microsoft-com:office:office" xmlns:r="http://schemas.openxmlformats.org/officeDocument/2006/relationships" xmlns:v="urn:schemas-microsoft-com:vml" xmlns:w="http://schemas.openxmlformats.org/wordprocessingml/2006/main" xmlns:w10="urn:schemas-microsoft-com:office:word" xmlns:wp="http://schemas.openxmlformats.org/drawingml/2006/wordprocessingDrawing" xmlns:wps="http://schemas.microsoft.com/office/word/2010/wordprocessingShape" xmlns:wpg="http://schemas.microsoft.com/office/word/2010/wordprocessingGroup" xmlns:mc="http://schemas.openxmlformats.org/markup-compatibility/2006" xmlns:wp14="http://schemas.microsoft.com/office/word/2010/wordprocessingDrawing" xmlns:w14="http://schemas.microsoft.com/office/word/2010/wordml" mc:Ignorable="w14 wp14">
   <w:body>
     <w:p>
       <w:pPr>
@@ -39,6 +39,32 @@
     </w:p>
     <w:p>
       <w:pPr>
+        <w:pStyle w:val="Normal"/>
+        <w:rPr/>
+      </w:pPr>
+      <w:r>
+        <w:rPr/>
+        <w:t>centos</w:t>
+      </w:r>
+      <w:r>
+        <w:rPr/>
+        <w:t>参考（</w:t>
+      </w:r>
+      <w:hyperlink r:id="rId3">
+        <w:r>
+          <w:rPr>
+            <w:rStyle w:val="InternetLink"/>
+          </w:rPr>
+          <w:t>https://www.dropbit.ch/private-docker-registry-with-nginx-on-centos-7/</w:t>
+        </w:r>
+      </w:hyperlink>
+      <w:r>
+        <w:rPr/>
+        <w:t>）</w:t>
+      </w:r>
+    </w:p>
+    <w:p>
+      <w:pPr>
         <w:pStyle w:val="ContentsHeading"/>
         <w:rPr/>
       </w:pPr>
@@ -54,21 +80,22 @@
         <w:pStyle w:val="ListHeading"/>
         <w:rPr>
           <w:b/>
-          <w:bCs/>
-        </w:rPr>
-      </w:pPr>
-      <w:r>
-        <w:rPr>
           <w:b/>
           <w:bCs/>
         </w:rPr>
-        <w:t xml:space="preserve">    </w:t>
-      </w:r>
+      </w:pPr>
       <w:r>
         <w:rPr>
           <w:b/>
           <w:bCs/>
         </w:rPr>
+        <w:t xml:space="preserve">    </w:t>
+      </w:r>
+      <w:r>
+        <w:rPr>
+          <w:b/>
+          <w:bCs/>
+        </w:rPr>
         <w:t xml:space="preserve">Install docker and docker-compose and Setup registry with </w:t>
       </w:r>
       <w:bookmarkStart w:id="1" w:name="step-5-—-setting-up-ssl"/>
@@ -101,19 +128,20 @@
     </w:p>
     <w:tbl>
       <w:tblPr>
+        <w:tblW w:w="9638" w:type="dxa"/>
         <w:jc w:val="left"/>
-        <w:tblInd w:w="47" w:type="dxa"/>
+        <w:tblInd w:w="45" w:type="dxa"/>
         <w:tblBorders>
           <w:top w:val="single" w:sz="2" w:space="0" w:color="000001"/>
           <w:left w:val="single" w:sz="2" w:space="0" w:color="000001"/>
           <w:bottom w:val="single" w:sz="2" w:space="0" w:color="000001"/>
+          <w:right w:val="single" w:sz="2" w:space="0" w:color="000001"/>
           <w:insideH w:val="single" w:sz="2" w:space="0" w:color="000001"/>
-          <w:right w:val="single" w:sz="2" w:space="0" w:color="000001"/>
           <w:insideV w:val="single" w:sz="2" w:space="0" w:color="000001"/>
         </w:tblBorders>
         <w:tblCellMar>
           <w:top w:w="55" w:type="dxa"/>
-          <w:left w:w="45" w:type="dxa"/>
+          <w:left w:w="42" w:type="dxa"/>
           <w:bottom w:w="55" w:type="dxa"/>
           <w:right w:w="55" w:type="dxa"/>
         </w:tblCellMar>
@@ -122,9 +150,7 @@
         <w:gridCol w:w="9638"/>
       </w:tblGrid>
       <w:tr>
-        <w:trPr>
-          <w:cantSplit w:val="false"/>
-        </w:trPr>
+        <w:trPr/>
         <w:tc>
           <w:tcPr>
             <w:tcW w:w="9638" w:type="dxa"/>
@@ -132,13 +158,13 @@
               <w:top w:val="single" w:sz="2" w:space="0" w:color="000001"/>
               <w:left w:val="single" w:sz="2" w:space="0" w:color="000001"/>
               <w:bottom w:val="single" w:sz="2" w:space="0" w:color="000001"/>
+              <w:right w:val="single" w:sz="2" w:space="0" w:color="000001"/>
               <w:insideH w:val="single" w:sz="2" w:space="0" w:color="000001"/>
-              <w:right w:val="single" w:sz="2" w:space="0" w:color="000001"/>
               <w:insideV w:val="single" w:sz="2" w:space="0" w:color="000001"/>
             </w:tcBorders>
             <w:shd w:fill="FFFFFF" w:val="clear"/>
             <w:tcMar>
-              <w:left w:w="45" w:type="dxa"/>
+              <w:left w:w="42" w:type="dxa"/>
             </w:tcMar>
           </w:tcPr>
           <w:p>
@@ -158,23 +184,20 @@
         </w:tc>
       </w:tr>
       <w:tr>
-        <w:trPr>
-          <w:cantSplit w:val="false"/>
-        </w:trPr>
+        <w:trPr/>
         <w:tc>
           <w:tcPr>
             <w:tcW w:w="9638" w:type="dxa"/>
             <w:tcBorders>
-              <w:top w:val="nil"/>
               <w:left w:val="single" w:sz="2" w:space="0" w:color="000001"/>
               <w:bottom w:val="single" w:sz="2" w:space="0" w:color="000001"/>
+              <w:right w:val="single" w:sz="2" w:space="0" w:color="000001"/>
               <w:insideH w:val="single" w:sz="2" w:space="0" w:color="000001"/>
-              <w:right w:val="single" w:sz="2" w:space="0" w:color="000001"/>
               <w:insideV w:val="single" w:sz="2" w:space="0" w:color="000001"/>
             </w:tcBorders>
             <w:shd w:fill="FFFFFF" w:val="clear"/>
             <w:tcMar>
-              <w:left w:w="45" w:type="dxa"/>
+              <w:left w:w="42" w:type="dxa"/>
             </w:tcMar>
           </w:tcPr>
           <w:p>
@@ -672,6 +695,21 @@
           <w:p>
             <w:pPr>
               <w:pStyle w:val="TextBody"/>
+              <w:rPr>
+                <w:rFonts w:ascii="monospace;monospace" w:hAnsi="monospace;monospace"/>
+                <w:b w:val="false"/>
+                <w:b w:val="false"/>
+                <w:bCs w:val="false"/>
+                <w:i w:val="false"/>
+                <w:i w:val="false"/>
+                <w:caps w:val="false"/>
+                <w:smallCaps w:val="false"/>
+                <w:color w:val="3A3A3A"/>
+                <w:spacing w:val="0"/>
+                <w:sz w:val="21"/>
+              </w:rPr>
+            </w:pPr>
+            <w:r>
               <w:rPr>
                 <w:rFonts w:ascii="monospace;monospace" w:hAnsi="monospace;monospace"/>
                 <w:b w:val="false"/>
@@ -683,10 +721,46 @@
                 <w:spacing w:val="0"/>
                 <w:sz w:val="21"/>
               </w:rPr>
-            </w:pPr>
-            <w:r>
-              <w:rPr>
-                <w:rFonts w:ascii="monospace;monospace" w:hAnsi="monospace;monospace"/>
+              <w:t>$APT_INSTALL apache2-utils</w:t>
+            </w:r>
+          </w:p>
+          <w:p>
+            <w:pPr>
+              <w:pStyle w:val="TextBody"/>
+              <w:rPr>
+                <w:b w:val="false"/>
+                <w:b w:val="false"/>
+                <w:bCs w:val="false"/>
+              </w:rPr>
+            </w:pPr>
+            <w:r>
+              <w:rPr>
+                <w:b w:val="false"/>
+                <w:bCs w:val="false"/>
+              </w:rPr>
+              <w:t xml:space="preserve">#create docker-registry contents </w:t>
+            </w:r>
+          </w:p>
+          <w:p>
+            <w:pPr>
+              <w:pStyle w:val="TextBody"/>
+              <w:rPr>
+                <w:rStyle w:val="SourceText"/>
+                <w:b w:val="false"/>
+                <w:b w:val="false"/>
+                <w:bCs w:val="false"/>
+                <w:i w:val="false"/>
+                <w:i w:val="false"/>
+                <w:caps w:val="false"/>
+                <w:smallCaps w:val="false"/>
+                <w:color w:val="3A3A3A"/>
+                <w:spacing w:val="0"/>
+                <w:sz w:val="21"/>
+              </w:rPr>
+            </w:pPr>
+            <w:r>
+              <w:rPr>
+                <w:rStyle w:val="SourceText"/>
                 <w:b w:val="false"/>
                 <w:bCs w:val="false"/>
                 <w:i w:val="false"/>
@@ -696,28 +770,28 @@
                 <w:spacing w:val="0"/>
                 <w:sz w:val="21"/>
               </w:rPr>
-              <w:t>$APT_INSTALL apache2-utils</w:t>
-            </w:r>
-          </w:p>
-          <w:p>
-            <w:pPr>
-              <w:pStyle w:val="TextBody"/>
-              <w:rPr>
+              <w:t>mkdir /docker-registry</w:t>
+            </w:r>
+          </w:p>
+          <w:p>
+            <w:pPr>
+              <w:pStyle w:val="FirstLineIndent"/>
+              <w:ind w:left="0" w:right="0" w:hanging="0"/>
+              <w:rPr>
+                <w:rStyle w:val="SourceText"/>
+                <w:b w:val="false"/>
                 <w:b w:val="false"/>
                 <w:bCs w:val="false"/>
-              </w:rPr>
-            </w:pPr>
-            <w:r>
-              <w:rPr>
-                <w:b w:val="false"/>
-                <w:bCs w:val="false"/>
-              </w:rPr>
-              <w:t xml:space="preserve">#create docker-registry contents </w:t>
-            </w:r>
-          </w:p>
-          <w:p>
-            <w:pPr>
-              <w:pStyle w:val="TextBody"/>
+                <w:i w:val="false"/>
+                <w:i w:val="false"/>
+                <w:caps w:val="false"/>
+                <w:smallCaps w:val="false"/>
+                <w:color w:val="3A3A3A"/>
+                <w:spacing w:val="0"/>
+                <w:sz w:val="21"/>
+              </w:rPr>
+            </w:pPr>
+            <w:r>
               <w:rPr>
                 <w:rStyle w:val="SourceText"/>
                 <w:b w:val="false"/>
@@ -729,6 +803,46 @@
                 <w:spacing w:val="0"/>
                 <w:sz w:val="21"/>
               </w:rPr>
+              <w:t xml:space="preserve">cd /docker-registry </w:t>
+            </w:r>
+          </w:p>
+          <w:p>
+            <w:pPr>
+              <w:pStyle w:val="FirstLineIndent"/>
+              <w:ind w:left="0" w:right="0" w:hanging="0"/>
+              <w:rPr>
+                <w:rStyle w:val="SourceText"/>
+                <w:b w:val="false"/>
+                <w:b w:val="false"/>
+                <w:bCs w:val="false"/>
+              </w:rPr>
+            </w:pPr>
+            <w:r>
+              <w:rPr>
+                <w:rStyle w:val="SourceText"/>
+                <w:b w:val="false"/>
+                <w:bCs w:val="false"/>
+              </w:rPr>
+              <w:t xml:space="preserve">mkdir data </w:t>
+            </w:r>
+          </w:p>
+          <w:p>
+            <w:pPr>
+              <w:pStyle w:val="FirstLineIndent"/>
+              <w:ind w:left="0" w:right="0" w:hanging="0"/>
+              <w:rPr>
+                <w:rStyle w:val="SourceText"/>
+                <w:b w:val="false"/>
+                <w:b w:val="false"/>
+                <w:bCs w:val="false"/>
+                <w:i w:val="false"/>
+                <w:i w:val="false"/>
+                <w:caps w:val="false"/>
+                <w:smallCaps w:val="false"/>
+                <w:color w:val="3A3A3A"/>
+                <w:spacing w:val="0"/>
+                <w:sz w:val="21"/>
+              </w:rPr>
             </w:pPr>
             <w:r>
               <w:rPr>
@@ -742,13 +856,378 @@
                 <w:spacing w:val="0"/>
                 <w:sz w:val="21"/>
               </w:rPr>
-              <w:t>mkdir /docker-registry</w:t>
-            </w:r>
-          </w:p>
-          <w:p>
-            <w:pPr>
-              <w:pStyle w:val="FirstLineIndent"/>
+              <w:t>mkdir nginx</w:t>
+            </w:r>
+          </w:p>
+          <w:p>
+            <w:pPr>
+              <w:pStyle w:val="PreformattedText"/>
               <w:ind w:left="0" w:right="0" w:hanging="0"/>
+              <w:rPr>
+                <w:rStyle w:val="SourceText"/>
+              </w:rPr>
+            </w:pPr>
+            <w:r>
+              <w:rPr>
+                <w:rStyle w:val="SourceText"/>
+              </w:rPr>
+              <w:t>#copy words below into docker-compose.yml</w:t>
+            </w:r>
+          </w:p>
+          <w:p>
+            <w:pPr>
+              <w:pStyle w:val="PreformattedText"/>
+              <w:ind w:left="0" w:right="0" w:hanging="0"/>
+              <w:rPr/>
+            </w:pPr>
+            <w:r>
+              <w:rPr/>
+            </w:r>
+          </w:p>
+          <w:p>
+            <w:pPr>
+              <w:pStyle w:val="Normal"/>
+              <w:ind w:left="0" w:right="0" w:hanging="0"/>
+              <w:rPr>
+                <w:rStyle w:val="SourceText"/>
+              </w:rPr>
+            </w:pPr>
+            <w:r>
+              <w:rPr>
+                <w:rStyle w:val="SourceText"/>
+              </w:rPr>
+              <w:t>echo “nginx:</w:t>
+            </w:r>
+          </w:p>
+          <w:p>
+            <w:pPr>
+              <w:pStyle w:val="PreformattedText"/>
+              <w:rPr>
+                <w:rStyle w:val="SourceText"/>
+              </w:rPr>
+            </w:pPr>
+            <w:r>
+              <w:rPr>
+                <w:rStyle w:val="SourceText"/>
+              </w:rPr>
+              <w:t xml:space="preserve">  </w:t>
+            </w:r>
+            <w:r>
+              <w:rPr>
+                <w:rStyle w:val="SourceText"/>
+              </w:rPr>
+              <w:t>image: "nginx:1.9"</w:t>
+            </w:r>
+          </w:p>
+          <w:p>
+            <w:pPr>
+              <w:pStyle w:val="PreformattedText"/>
+              <w:rPr>
+                <w:rStyle w:val="SourceText"/>
+              </w:rPr>
+            </w:pPr>
+            <w:r>
+              <w:rPr>
+                <w:rStyle w:val="SourceText"/>
+              </w:rPr>
+              <w:t xml:space="preserve">  </w:t>
+            </w:r>
+            <w:r>
+              <w:rPr>
+                <w:rStyle w:val="SourceText"/>
+              </w:rPr>
+              <w:t>ports:</w:t>
+            </w:r>
+          </w:p>
+          <w:p>
+            <w:pPr>
+              <w:pStyle w:val="PreformattedText"/>
+              <w:rPr>
+                <w:rStyle w:val="SourceText"/>
+              </w:rPr>
+            </w:pPr>
+            <w:r>
+              <w:rPr>
+                <w:rStyle w:val="SourceText"/>
+              </w:rPr>
+              <w:t xml:space="preserve">    </w:t>
+            </w:r>
+            <w:r>
+              <w:rPr>
+                <w:rStyle w:val="SourceText"/>
+              </w:rPr>
+              <w:t>- 443:443</w:t>
+            </w:r>
+          </w:p>
+          <w:p>
+            <w:pPr>
+              <w:pStyle w:val="PreformattedText"/>
+              <w:rPr>
+                <w:rStyle w:val="SourceText"/>
+              </w:rPr>
+            </w:pPr>
+            <w:r>
+              <w:rPr>
+                <w:rStyle w:val="SourceText"/>
+              </w:rPr>
+              <w:t xml:space="preserve">  </w:t>
+            </w:r>
+            <w:r>
+              <w:rPr>
+                <w:rStyle w:val="SourceText"/>
+              </w:rPr>
+              <w:t>links:</w:t>
+            </w:r>
+          </w:p>
+          <w:p>
+            <w:pPr>
+              <w:pStyle w:val="PreformattedText"/>
+              <w:rPr>
+                <w:rStyle w:val="SourceText"/>
+              </w:rPr>
+            </w:pPr>
+            <w:r>
+              <w:rPr>
+                <w:rStyle w:val="SourceText"/>
+              </w:rPr>
+              <w:t xml:space="preserve">    </w:t>
+            </w:r>
+            <w:r>
+              <w:rPr>
+                <w:rStyle w:val="SourceText"/>
+              </w:rPr>
+              <w:t>- registry:registry</w:t>
+            </w:r>
+          </w:p>
+          <w:p>
+            <w:pPr>
+              <w:pStyle w:val="PreformattedText"/>
+              <w:rPr>
+                <w:rStyle w:val="SourceText"/>
+              </w:rPr>
+            </w:pPr>
+            <w:r>
+              <w:rPr>
+                <w:rStyle w:val="SourceText"/>
+              </w:rPr>
+              <w:t xml:space="preserve">  </w:t>
+            </w:r>
+            <w:r>
+              <w:rPr>
+                <w:rStyle w:val="SourceText"/>
+              </w:rPr>
+              <w:t>volumes:</w:t>
+            </w:r>
+          </w:p>
+          <w:p>
+            <w:pPr>
+              <w:pStyle w:val="PreformattedText"/>
+              <w:rPr>
+                <w:rStyle w:val="SourceText"/>
+              </w:rPr>
+            </w:pPr>
+            <w:r>
+              <w:rPr>
+                <w:rStyle w:val="SourceText"/>
+              </w:rPr>
+              <w:t xml:space="preserve">    </w:t>
+            </w:r>
+            <w:r>
+              <w:rPr>
+                <w:rStyle w:val="SourceText"/>
+              </w:rPr>
+              <w:t>- ./nginx/:/etc/nginx/conf.d</w:t>
+            </w:r>
+          </w:p>
+          <w:p>
+            <w:pPr>
+              <w:pStyle w:val="PreformattedText"/>
+              <w:rPr>
+                <w:rStyle w:val="SourceText"/>
+              </w:rPr>
+            </w:pPr>
+            <w:r>
+              <w:rPr>
+                <w:rStyle w:val="SourceText"/>
+              </w:rPr>
+              <w:t xml:space="preserve"> </w:t>
+            </w:r>
+            <w:r>
+              <w:rPr>
+                <w:rStyle w:val="SourceText"/>
+              </w:rPr>
+              <w:t>registry:</w:t>
+            </w:r>
+          </w:p>
+          <w:p>
+            <w:pPr>
+              <w:pStyle w:val="PreformattedText"/>
+              <w:rPr>
+                <w:rStyle w:val="SourceText"/>
+              </w:rPr>
+            </w:pPr>
+            <w:r>
+              <w:rPr>
+                <w:rStyle w:val="SourceText"/>
+              </w:rPr>
+              <w:t xml:space="preserve">  </w:t>
+            </w:r>
+            <w:r>
+              <w:rPr>
+                <w:rStyle w:val="SourceText"/>
+              </w:rPr>
+              <w:t>image: registry:2</w:t>
+            </w:r>
+          </w:p>
+          <w:p>
+            <w:pPr>
+              <w:pStyle w:val="PreformattedText"/>
+              <w:rPr>
+                <w:rStyle w:val="SourceText"/>
+              </w:rPr>
+            </w:pPr>
+            <w:r>
+              <w:rPr>
+                <w:rStyle w:val="SourceText"/>
+              </w:rPr>
+              <w:t xml:space="preserve">  </w:t>
+            </w:r>
+            <w:r>
+              <w:rPr>
+                <w:rStyle w:val="SourceText"/>
+              </w:rPr>
+              <w:t>ports:</w:t>
+            </w:r>
+          </w:p>
+          <w:p>
+            <w:pPr>
+              <w:pStyle w:val="PreformattedText"/>
+              <w:rPr>
+                <w:rStyle w:val="SourceText"/>
+              </w:rPr>
+            </w:pPr>
+            <w:r>
+              <w:rPr>
+                <w:rStyle w:val="SourceText"/>
+              </w:rPr>
+              <w:t xml:space="preserve">    </w:t>
+            </w:r>
+            <w:r>
+              <w:rPr>
+                <w:rStyle w:val="SourceText"/>
+              </w:rPr>
+              <w:t>- 127.0.0.1:5000:5000</w:t>
+            </w:r>
+          </w:p>
+          <w:p>
+            <w:pPr>
+              <w:pStyle w:val="PreformattedText"/>
+              <w:rPr>
+                <w:rStyle w:val="SourceText"/>
+              </w:rPr>
+            </w:pPr>
+            <w:r>
+              <w:rPr>
+                <w:rStyle w:val="SourceText"/>
+              </w:rPr>
+              <w:t xml:space="preserve">  </w:t>
+            </w:r>
+            <w:r>
+              <w:rPr>
+                <w:rStyle w:val="SourceText"/>
+              </w:rPr>
+              <w:t>environment:</w:t>
+            </w:r>
+          </w:p>
+          <w:p>
+            <w:pPr>
+              <w:pStyle w:val="PreformattedText"/>
+              <w:rPr>
+                <w:rStyle w:val="SourceText"/>
+              </w:rPr>
+            </w:pPr>
+            <w:r>
+              <w:rPr>
+                <w:rStyle w:val="SourceText"/>
+              </w:rPr>
+              <w:t xml:space="preserve">    </w:t>
+            </w:r>
+            <w:r>
+              <w:rPr>
+                <w:rStyle w:val="SourceText"/>
+              </w:rPr>
+              <w:t>REGISTRY_STORAGE_FILESYSTEM_ROOTDIRECTORY: /data</w:t>
+            </w:r>
+          </w:p>
+          <w:p>
+            <w:pPr>
+              <w:pStyle w:val="PreformattedText"/>
+              <w:rPr>
+                <w:rStyle w:val="SourceText"/>
+              </w:rPr>
+            </w:pPr>
+            <w:r>
+              <w:rPr>
+                <w:rStyle w:val="SourceText"/>
+              </w:rPr>
+              <w:t xml:space="preserve">  </w:t>
+            </w:r>
+            <w:r>
+              <w:rPr>
+                <w:rStyle w:val="SourceText"/>
+              </w:rPr>
+              <w:t>volumes:</w:t>
+            </w:r>
+          </w:p>
+          <w:p>
+            <w:pPr>
+              <w:pStyle w:val="Normal"/>
+              <w:ind w:left="0" w:right="0" w:hanging="0"/>
+              <w:rPr>
+                <w:rStyle w:val="SourceText"/>
+              </w:rPr>
+            </w:pPr>
+            <w:r>
+              <w:rPr>
+                <w:rStyle w:val="SourceText"/>
+              </w:rPr>
+              <w:t xml:space="preserve">    </w:t>
+            </w:r>
+            <w:r>
+              <w:rPr>
+                <w:rStyle w:val="SourceText"/>
+              </w:rPr>
+              <w:t>- ./data:/data” &gt; docker-compose.yml</w:t>
+            </w:r>
+          </w:p>
+          <w:p>
+            <w:pPr>
+              <w:pStyle w:val="PreformattedText"/>
+              <w:rPr/>
+            </w:pPr>
+            <w:r>
+              <w:rPr/>
+            </w:r>
+          </w:p>
+          <w:p>
+            <w:pPr>
+              <w:pStyle w:val="PreformattedText"/>
+              <w:ind w:left="0" w:right="0" w:hanging="0"/>
+              <w:rPr>
+                <w:rStyle w:val="SourceText"/>
+                <w:b w:val="false"/>
+                <w:b w:val="false"/>
+                <w:bCs w:val="false"/>
+                <w:i w:val="false"/>
+                <w:i w:val="false"/>
+                <w:caps w:val="false"/>
+                <w:smallCaps w:val="false"/>
+                <w:color w:val="3A3A3A"/>
+                <w:spacing w:val="0"/>
+                <w:sz w:val="21"/>
+              </w:rPr>
+            </w:pPr>
+            <w:r>
               <w:rPr>
                 <w:rStyle w:val="SourceText"/>
                 <w:b w:val="false"/>
@@ -760,6 +1239,53 @@
                 <w:spacing w:val="0"/>
                 <w:sz w:val="21"/>
               </w:rPr>
+              <w:t>#save docker-compose.yml</w:t>
+            </w:r>
+          </w:p>
+          <w:p>
+            <w:pPr>
+              <w:pStyle w:val="PreformattedText"/>
+              <w:ind w:left="0" w:right="0" w:hanging="0"/>
+              <w:rPr/>
+            </w:pPr>
+            <w:r>
+              <w:rPr>
+                <w:rStyle w:val="SourceText"/>
+              </w:rPr>
+              <w:t>#</w:t>
+            </w:r>
+            <w:r>
+              <w:rPr/>
+              <w:t xml:space="preserve">configure Nginx </w:t>
+            </w:r>
+          </w:p>
+          <w:p>
+            <w:pPr>
+              <w:pStyle w:val="PreformattedText"/>
+              <w:ind w:left="0" w:right="0" w:hanging="0"/>
+              <w:rPr/>
+            </w:pPr>
+            <w:r>
+              <w:rPr/>
+            </w:r>
+          </w:p>
+          <w:p>
+            <w:pPr>
+              <w:pStyle w:val="PreformattedText"/>
+              <w:ind w:left="0" w:right="0" w:hanging="0"/>
+              <w:rPr>
+                <w:rStyle w:val="SourceText"/>
+                <w:b w:val="false"/>
+                <w:b w:val="false"/>
+                <w:bCs w:val="false"/>
+                <w:i w:val="false"/>
+                <w:i w:val="false"/>
+                <w:caps w:val="false"/>
+                <w:smallCaps w:val="false"/>
+                <w:color w:val="3A3A3A"/>
+                <w:spacing w:val="0"/>
+                <w:sz w:val="21"/>
+              </w:rPr>
             </w:pPr>
             <w:r>
               <w:rPr>
@@ -773,32 +1299,691 @@
                 <w:spacing w:val="0"/>
                 <w:sz w:val="21"/>
               </w:rPr>
-              <w:t xml:space="preserve">cd /docker-registry </w:t>
-            </w:r>
-          </w:p>
-          <w:p>
-            <w:pPr>
-              <w:pStyle w:val="FirstLineIndent"/>
+              <w:t>echo “upstream docker-registry {</w:t>
+            </w:r>
+          </w:p>
+          <w:p>
+            <w:pPr>
+              <w:pStyle w:val="PreformattedText"/>
+              <w:rPr>
+                <w:rStyle w:val="SourceText"/>
+              </w:rPr>
+            </w:pPr>
+            <w:r>
+              <w:rPr>
+                <w:rStyle w:val="SourceText"/>
+              </w:rPr>
+              <w:t xml:space="preserve">  </w:t>
+            </w:r>
+            <w:r>
+              <w:rPr>
+                <w:rStyle w:val="SourceText"/>
+              </w:rPr>
+              <w:t>server registry:5000;</w:t>
+            </w:r>
+          </w:p>
+          <w:p>
+            <w:pPr>
+              <w:pStyle w:val="PreformattedText"/>
+              <w:rPr>
+                <w:rStyle w:val="SourceText"/>
+              </w:rPr>
+            </w:pPr>
+            <w:r>
+              <w:rPr>
+                <w:rStyle w:val="SourceText"/>
+              </w:rPr>
+              <w:t xml:space="preserve"> </w:t>
+            </w:r>
+            <w:r>
+              <w:rPr>
+                <w:rStyle w:val="SourceText"/>
+              </w:rPr>
+              <w:t>}</w:t>
+            </w:r>
+          </w:p>
+          <w:p>
+            <w:pPr>
+              <w:pStyle w:val="PreformattedText"/>
+              <w:rPr/>
+            </w:pPr>
+            <w:r>
+              <w:rPr/>
+            </w:r>
+          </w:p>
+          <w:p>
+            <w:pPr>
+              <w:pStyle w:val="PreformattedText"/>
+              <w:rPr>
+                <w:rStyle w:val="SourceText"/>
+              </w:rPr>
+            </w:pPr>
+            <w:r>
+              <w:rPr>
+                <w:rStyle w:val="SourceText"/>
+              </w:rPr>
+              <w:t>server {</w:t>
+            </w:r>
+          </w:p>
+          <w:p>
+            <w:pPr>
+              <w:pStyle w:val="PreformattedText"/>
+              <w:rPr>
+                <w:rStyle w:val="SourceText"/>
+              </w:rPr>
+            </w:pPr>
+            <w:r>
+              <w:rPr>
+                <w:rStyle w:val="SourceText"/>
+              </w:rPr>
+              <w:t xml:space="preserve">  </w:t>
+            </w:r>
+            <w:r>
+              <w:rPr>
+                <w:rStyle w:val="SourceText"/>
+              </w:rPr>
+              <w:t>listen 443;</w:t>
+            </w:r>
+          </w:p>
+          <w:p>
+            <w:pPr>
+              <w:pStyle w:val="PreformattedText"/>
+              <w:rPr>
+                <w:rStyle w:val="SourceText"/>
+              </w:rPr>
+            </w:pPr>
+            <w:r>
+              <w:rPr>
+                <w:rStyle w:val="SourceText"/>
+              </w:rPr>
+              <w:t xml:space="preserve">  </w:t>
+            </w:r>
+            <w:r>
+              <w:rPr>
+                <w:rStyle w:val="SourceText"/>
+              </w:rPr>
+              <w:t xml:space="preserve">server_name </w:t>
+            </w:r>
+            <w:r>
+              <w:rPr>
+                <w:rStyle w:val="SourceText"/>
+                <w:shd w:fill="00CCFF" w:val="clear"/>
+              </w:rPr>
+              <w:t>$host</w:t>
+            </w:r>
+            <w:r>
+              <w:rPr>
+                <w:rStyle w:val="SourceText"/>
+              </w:rPr>
+              <w:t>;</w:t>
+            </w:r>
+          </w:p>
+          <w:p>
+            <w:pPr>
+              <w:pStyle w:val="PreformattedText"/>
+              <w:rPr/>
+            </w:pPr>
+            <w:r>
+              <w:rPr/>
+            </w:r>
+          </w:p>
+          <w:p>
+            <w:pPr>
+              <w:pStyle w:val="PreformattedText"/>
+              <w:rPr>
+                <w:rStyle w:val="SourceText"/>
+              </w:rPr>
+            </w:pPr>
+            <w:r>
+              <w:rPr>
+                <w:rStyle w:val="SourceText"/>
+              </w:rPr>
+              <w:t xml:space="preserve">  </w:t>
+            </w:r>
+            <w:r>
+              <w:rPr>
+                <w:rStyle w:val="SourceText"/>
+              </w:rPr>
+              <w:t># SSL</w:t>
+            </w:r>
+          </w:p>
+          <w:p>
+            <w:pPr>
+              <w:pStyle w:val="PreformattedText"/>
+              <w:rPr>
+                <w:rStyle w:val="SourceText"/>
+              </w:rPr>
+            </w:pPr>
+            <w:r>
+              <w:rPr>
+                <w:rStyle w:val="SourceText"/>
+              </w:rPr>
+              <w:t xml:space="preserve">  </w:t>
+            </w:r>
+            <w:r>
+              <w:rPr>
+                <w:rStyle w:val="SourceText"/>
+              </w:rPr>
+              <w:t>ssl on;</w:t>
+            </w:r>
+          </w:p>
+          <w:p>
+            <w:pPr>
+              <w:pStyle w:val="PreformattedText"/>
+              <w:rPr>
+                <w:rStyle w:val="SourceText"/>
+              </w:rPr>
+            </w:pPr>
+            <w:r>
+              <w:rPr>
+                <w:rStyle w:val="SourceText"/>
+              </w:rPr>
+              <w:t xml:space="preserve">  </w:t>
+            </w:r>
+            <w:r>
+              <w:rPr>
+                <w:rStyle w:val="SourceText"/>
+              </w:rPr>
+              <w:t>ssl_certificate /etc/nginx/conf.d/domain.crt;</w:t>
+            </w:r>
+          </w:p>
+          <w:p>
+            <w:pPr>
+              <w:pStyle w:val="PreformattedText"/>
+              <w:rPr>
+                <w:rStyle w:val="SourceText"/>
+              </w:rPr>
+            </w:pPr>
+            <w:r>
+              <w:rPr>
+                <w:rStyle w:val="SourceText"/>
+              </w:rPr>
+              <w:t xml:space="preserve">  </w:t>
+            </w:r>
+            <w:r>
+              <w:rPr>
+                <w:rStyle w:val="SourceText"/>
+              </w:rPr>
+              <w:t>ssl_certificate_key /etc/nginx/conf.d/domain.key;</w:t>
+            </w:r>
+          </w:p>
+          <w:p>
+            <w:pPr>
+              <w:pStyle w:val="PreformattedText"/>
+              <w:rPr/>
+            </w:pPr>
+            <w:r>
+              <w:rPr/>
+            </w:r>
+          </w:p>
+          <w:p>
+            <w:pPr>
+              <w:pStyle w:val="PreformattedText"/>
+              <w:rPr>
+                <w:rStyle w:val="SourceText"/>
+              </w:rPr>
+            </w:pPr>
+            <w:r>
+              <w:rPr>
+                <w:rStyle w:val="SourceText"/>
+              </w:rPr>
+              <w:t xml:space="preserve">  </w:t>
+            </w:r>
+            <w:r>
+              <w:rPr>
+                <w:rStyle w:val="SourceText"/>
+              </w:rPr>
+              <w:t># disable any limits to avoid HTTP 413 for large image uploads</w:t>
+            </w:r>
+          </w:p>
+          <w:p>
+            <w:pPr>
+              <w:pStyle w:val="PreformattedText"/>
+              <w:rPr>
+                <w:rStyle w:val="SourceText"/>
+              </w:rPr>
+            </w:pPr>
+            <w:r>
+              <w:rPr>
+                <w:rStyle w:val="SourceText"/>
+              </w:rPr>
+              <w:t xml:space="preserve">  </w:t>
+            </w:r>
+            <w:r>
+              <w:rPr>
+                <w:rStyle w:val="SourceText"/>
+              </w:rPr>
+              <w:t>client_max_body_size 0;</w:t>
+            </w:r>
+          </w:p>
+          <w:p>
+            <w:pPr>
+              <w:pStyle w:val="PreformattedText"/>
+              <w:rPr>
+                <w:rStyle w:val="SourceText"/>
+              </w:rPr>
+            </w:pPr>
+            <w:r>
+              <w:rPr>
+                <w:rStyle w:val="SourceText"/>
+              </w:rPr>
+              <w:t xml:space="preserve">  </w:t>
+            </w:r>
+            <w:r>
+              <w:rPr>
+                <w:rStyle w:val="SourceText"/>
+              </w:rPr>
+              <w:t xml:space="preserve"># required to avoid HTTP 411: see Issue    </w:t>
+              <w:tab/>
+              <w:t xml:space="preserve">  #1486(https://github.com/docker/docker/issues/1486)</w:t>
+            </w:r>
+          </w:p>
+          <w:p>
+            <w:pPr>
+              <w:pStyle w:val="PreformattedText"/>
+              <w:rPr>
+                <w:rStyle w:val="SourceText"/>
+              </w:rPr>
+            </w:pPr>
+            <w:r>
+              <w:rPr>
+                <w:rStyle w:val="SourceText"/>
+              </w:rPr>
+              <w:t xml:space="preserve">  </w:t>
+            </w:r>
+            <w:r>
+              <w:rPr>
+                <w:rStyle w:val="SourceText"/>
+              </w:rPr>
+              <w:t>chunked_transfer_encoding on;</w:t>
+            </w:r>
+          </w:p>
+          <w:p>
+            <w:pPr>
+              <w:pStyle w:val="PreformattedText"/>
+              <w:rPr/>
+            </w:pPr>
+            <w:r>
+              <w:rPr/>
+            </w:r>
+          </w:p>
+          <w:p>
+            <w:pPr>
+              <w:pStyle w:val="PreformattedText"/>
+              <w:rPr>
+                <w:rStyle w:val="SourceText"/>
+              </w:rPr>
+            </w:pPr>
+            <w:r>
+              <w:rPr>
+                <w:rStyle w:val="SourceText"/>
+              </w:rPr>
+              <w:t xml:space="preserve">  </w:t>
+            </w:r>
+            <w:r>
+              <w:rPr>
+                <w:rStyle w:val="SourceText"/>
+              </w:rPr>
+              <w:t>location /v2/ {</w:t>
+            </w:r>
+          </w:p>
+          <w:p>
+            <w:pPr>
+              <w:pStyle w:val="PreformattedText"/>
+              <w:rPr>
+                <w:rStyle w:val="SourceText"/>
+              </w:rPr>
+            </w:pPr>
+            <w:r>
+              <w:rPr>
+                <w:rStyle w:val="SourceText"/>
+              </w:rPr>
+              <w:t xml:space="preserve">    </w:t>
+            </w:r>
+            <w:r>
+              <w:rPr>
+                <w:rStyle w:val="SourceText"/>
+              </w:rPr>
+              <w:t># Do not allow connections from docker 1.5 and earlier</w:t>
+            </w:r>
+          </w:p>
+          <w:p>
+            <w:pPr>
+              <w:pStyle w:val="PreformattedText"/>
+              <w:rPr>
+                <w:rStyle w:val="SourceText"/>
+              </w:rPr>
+            </w:pPr>
+            <w:r>
+              <w:rPr>
+                <w:rStyle w:val="SourceText"/>
+              </w:rPr>
+              <w:t xml:space="preserve">    </w:t>
+            </w:r>
+            <w:r>
+              <w:rPr>
+                <w:rStyle w:val="SourceText"/>
+              </w:rPr>
+              <w:t># docker pre-1.6.0 did not properly set the user agent on ping, catch "Go *" user agents</w:t>
+            </w:r>
+          </w:p>
+          <w:p>
+            <w:pPr>
+              <w:pStyle w:val="PreformattedText"/>
+              <w:rPr>
+                <w:rStyle w:val="SourceText"/>
+              </w:rPr>
+            </w:pPr>
+            <w:r>
+              <w:rPr>
+                <w:rStyle w:val="SourceText"/>
+              </w:rPr>
+              <w:t xml:space="preserve">    </w:t>
+            </w:r>
+            <w:r>
+              <w:rPr>
+                <w:rStyle w:val="SourceText"/>
+              </w:rPr>
+              <w:t>if ($http_user_agent ~ "^(docker\/1\.(3|4|5(?!\.[0-9]-dev))|Go ).*$" ) {</w:t>
+            </w:r>
+          </w:p>
+          <w:p>
+            <w:pPr>
+              <w:pStyle w:val="PreformattedText"/>
+              <w:rPr>
+                <w:rStyle w:val="SourceText"/>
+              </w:rPr>
+            </w:pPr>
+            <w:r>
+              <w:rPr>
+                <w:rStyle w:val="SourceText"/>
+              </w:rPr>
+              <w:t xml:space="preserve">      </w:t>
+            </w:r>
+            <w:r>
+              <w:rPr>
+                <w:rStyle w:val="SourceText"/>
+              </w:rPr>
+              <w:t>return 404;</w:t>
+            </w:r>
+          </w:p>
+          <w:p>
+            <w:pPr>
+              <w:pStyle w:val="PreformattedText"/>
+              <w:rPr>
+                <w:rStyle w:val="SourceText"/>
+              </w:rPr>
+            </w:pPr>
+            <w:r>
+              <w:rPr>
+                <w:rStyle w:val="SourceText"/>
+              </w:rPr>
+              <w:t xml:space="preserve">    </w:t>
+            </w:r>
+            <w:r>
+              <w:rPr>
+                <w:rStyle w:val="SourceText"/>
+              </w:rPr>
+              <w:t>}</w:t>
+            </w:r>
+          </w:p>
+          <w:p>
+            <w:pPr>
+              <w:pStyle w:val="PreformattedText"/>
+              <w:rPr/>
+            </w:pPr>
+            <w:r>
+              <w:rPr/>
+            </w:r>
+          </w:p>
+          <w:p>
+            <w:pPr>
+              <w:pStyle w:val="PreformattedText"/>
+              <w:rPr>
+                <w:rStyle w:val="SourceText"/>
+              </w:rPr>
+            </w:pPr>
+            <w:r>
+              <w:rPr>
+                <w:rStyle w:val="SourceText"/>
+              </w:rPr>
+              <w:t xml:space="preserve">    </w:t>
+            </w:r>
+            <w:r>
+              <w:rPr>
+                <w:rStyle w:val="SourceText"/>
+              </w:rPr>
+              <w:t># To add basic authentication to v2 use auth_basic setting plus add_header</w:t>
+            </w:r>
+          </w:p>
+          <w:p>
+            <w:pPr>
+              <w:pStyle w:val="PreformattedText"/>
+              <w:rPr>
+                <w:rStyle w:val="SourceText"/>
+              </w:rPr>
+            </w:pPr>
+            <w:r>
+              <w:rPr>
+                <w:rStyle w:val="SourceText"/>
+              </w:rPr>
+              <w:t xml:space="preserve">    </w:t>
+            </w:r>
+            <w:r>
+              <w:rPr>
+                <w:rStyle w:val="SourceText"/>
+              </w:rPr>
+              <w:t>auth_basic "registry.localhost";</w:t>
+            </w:r>
+          </w:p>
+          <w:p>
+            <w:pPr>
+              <w:pStyle w:val="PreformattedText"/>
+              <w:rPr>
+                <w:rStyle w:val="SourceText"/>
+              </w:rPr>
+            </w:pPr>
+            <w:r>
+              <w:rPr>
+                <w:rStyle w:val="SourceText"/>
+              </w:rPr>
+              <w:t xml:space="preserve">    </w:t>
+            </w:r>
+            <w:r>
+              <w:rPr>
+                <w:rStyle w:val="SourceText"/>
+              </w:rPr>
+              <w:t>auth_basic_user_file /etc/nginx/conf.d/registry.password;</w:t>
+            </w:r>
+          </w:p>
+          <w:p>
+            <w:pPr>
+              <w:pStyle w:val="PreformattedText"/>
+              <w:rPr>
+                <w:rStyle w:val="SourceText"/>
+              </w:rPr>
+            </w:pPr>
+            <w:r>
+              <w:rPr>
+                <w:rStyle w:val="SourceText"/>
+              </w:rPr>
+              <w:t xml:space="preserve">    </w:t>
+            </w:r>
+            <w:r>
+              <w:rPr>
+                <w:rStyle w:val="SourceText"/>
+              </w:rPr>
+              <w:t>add_header 'Docker-Distribution-Api-Version' 'registry/2.0' always;</w:t>
+            </w:r>
+          </w:p>
+          <w:p>
+            <w:pPr>
+              <w:pStyle w:val="PreformattedText"/>
+              <w:rPr/>
+            </w:pPr>
+            <w:r>
+              <w:rPr/>
+            </w:r>
+          </w:p>
+          <w:p>
+            <w:pPr>
+              <w:pStyle w:val="PreformattedText"/>
+              <w:rPr>
+                <w:rStyle w:val="SourceText"/>
+              </w:rPr>
+            </w:pPr>
+            <w:r>
+              <w:rPr>
+                <w:rStyle w:val="SourceText"/>
+              </w:rPr>
+              <w:t xml:space="preserve">    </w:t>
+            </w:r>
+            <w:r>
+              <w:rPr>
+                <w:rStyle w:val="SourceText"/>
+              </w:rPr>
+              <w:t>proxy_pass                          http://docker-registry;</w:t>
+            </w:r>
+          </w:p>
+          <w:p>
+            <w:pPr>
+              <w:pStyle w:val="PreformattedText"/>
+              <w:rPr>
+                <w:rStyle w:val="SourceText"/>
+              </w:rPr>
+            </w:pPr>
+            <w:r>
+              <w:rPr>
+                <w:rStyle w:val="SourceText"/>
+              </w:rPr>
+              <w:t xml:space="preserve">    </w:t>
+            </w:r>
+            <w:r>
+              <w:rPr>
+                <w:rStyle w:val="SourceText"/>
+              </w:rPr>
+              <w:t>proxy_set_header  Host              $http_host;   # required for docker client's sake</w:t>
+            </w:r>
+          </w:p>
+          <w:p>
+            <w:pPr>
+              <w:pStyle w:val="PreformattedText"/>
+              <w:rPr>
+                <w:rStyle w:val="SourceText"/>
+              </w:rPr>
+            </w:pPr>
+            <w:r>
+              <w:rPr>
+                <w:rStyle w:val="SourceText"/>
+              </w:rPr>
+              <w:t xml:space="preserve">    </w:t>
+            </w:r>
+            <w:r>
+              <w:rPr>
+                <w:rStyle w:val="SourceText"/>
+              </w:rPr>
+              <w:t>proxy_set_header  X-Real-IP         $remote_addr; # pass on real client's IP</w:t>
+            </w:r>
+          </w:p>
+          <w:p>
+            <w:pPr>
+              <w:pStyle w:val="PreformattedText"/>
+              <w:rPr>
+                <w:rStyle w:val="SourceText"/>
+              </w:rPr>
+            </w:pPr>
+            <w:r>
+              <w:rPr>
+                <w:rStyle w:val="SourceText"/>
+              </w:rPr>
+              <w:t xml:space="preserve">    </w:t>
+            </w:r>
+            <w:r>
+              <w:rPr>
+                <w:rStyle w:val="SourceText"/>
+              </w:rPr>
+              <w:t>proxy_set_header  X-Forwarded-For   $proxy_add_x_forwarded_for;</w:t>
+            </w:r>
+          </w:p>
+          <w:p>
+            <w:pPr>
+              <w:pStyle w:val="PreformattedText"/>
+              <w:rPr>
+                <w:rStyle w:val="SourceText"/>
+              </w:rPr>
+            </w:pPr>
+            <w:r>
+              <w:rPr>
+                <w:rStyle w:val="SourceText"/>
+              </w:rPr>
+              <w:t xml:space="preserve">    </w:t>
+            </w:r>
+            <w:r>
+              <w:rPr>
+                <w:rStyle w:val="SourceText"/>
+              </w:rPr>
+              <w:t>proxy_set_header  X-Forwarded-Proto $scheme;</w:t>
+            </w:r>
+          </w:p>
+          <w:p>
+            <w:pPr>
+              <w:pStyle w:val="PreformattedText"/>
+              <w:rPr>
+                <w:rStyle w:val="SourceText"/>
+              </w:rPr>
+            </w:pPr>
+            <w:r>
+              <w:rPr>
+                <w:rStyle w:val="SourceText"/>
+              </w:rPr>
+              <w:t xml:space="preserve">    </w:t>
+            </w:r>
+            <w:r>
+              <w:rPr>
+                <w:rStyle w:val="SourceText"/>
+              </w:rPr>
+              <w:t>proxy_read_timeout                  900;</w:t>
+            </w:r>
+          </w:p>
+          <w:p>
+            <w:pPr>
+              <w:pStyle w:val="PreformattedText"/>
+              <w:rPr>
+                <w:rStyle w:val="SourceText"/>
+              </w:rPr>
+            </w:pPr>
+            <w:r>
+              <w:rPr>
+                <w:rStyle w:val="SourceText"/>
+              </w:rPr>
+              <w:t xml:space="preserve">  </w:t>
+            </w:r>
+            <w:r>
+              <w:rPr>
+                <w:rStyle w:val="SourceText"/>
+              </w:rPr>
+              <w:t>}</w:t>
+            </w:r>
+          </w:p>
+          <w:p>
+            <w:pPr>
+              <w:pStyle w:val="PreformattedText"/>
               <w:ind w:left="0" w:right="0" w:hanging="0"/>
               <w:rPr>
                 <w:rStyle w:val="SourceText"/>
+                <w:b w:val="false"/>
                 <w:b w:val="false"/>
                 <w:bCs w:val="false"/>
-              </w:rPr>
-            </w:pPr>
-            <w:r>
-              <w:rPr>
-                <w:rStyle w:val="SourceText"/>
-                <w:b w:val="false"/>
-                <w:bCs w:val="false"/>
-              </w:rPr>
-              <w:t xml:space="preserve">mkdir data </w:t>
-            </w:r>
-          </w:p>
-          <w:p>
-            <w:pPr>
-              <w:pStyle w:val="FirstLineIndent"/>
-              <w:ind w:left="0" w:right="0" w:hanging="0"/>
+                <w:i w:val="false"/>
+                <w:i w:val="false"/>
+                <w:caps w:val="false"/>
+                <w:smallCaps w:val="false"/>
+                <w:color w:val="3A3A3A"/>
+                <w:spacing w:val="0"/>
+                <w:sz w:val="21"/>
+              </w:rPr>
+            </w:pPr>
+            <w:r>
               <w:rPr>
                 <w:rStyle w:val="SourceText"/>
                 <w:b w:val="false"/>
@@ -810,1152 +1995,6 @@
                 <w:spacing w:val="0"/>
                 <w:sz w:val="21"/>
               </w:rPr>
-            </w:pPr>
-            <w:r>
-              <w:rPr>
-                <w:rStyle w:val="SourceText"/>
-                <w:b w:val="false"/>
-                <w:bCs w:val="false"/>
-                <w:i w:val="false"/>
-                <w:caps w:val="false"/>
-                <w:smallCaps w:val="false"/>
-                <w:color w:val="3A3A3A"/>
-                <w:spacing w:val="0"/>
-                <w:sz w:val="21"/>
-              </w:rPr>
-              <w:t>mkdir nginx</w:t>
-            </w:r>
-          </w:p>
-          <w:p>
-            <w:pPr>
-              <w:pStyle w:val="PreformattedText"/>
-              <w:ind w:left="0" w:right="0" w:hanging="0"/>
-              <w:rPr>
-                <w:rStyle w:val="SourceText"/>
-              </w:rPr>
-            </w:pPr>
-            <w:r>
-              <w:rPr>
-                <w:rStyle w:val="SourceText"/>
-              </w:rPr>
-              <w:t>#copy words below into docker-compose.yml</w:t>
-            </w:r>
-          </w:p>
-          <w:p>
-            <w:pPr>
-              <w:pStyle w:val="PreformattedText"/>
-              <w:ind w:left="0" w:right="0" w:hanging="0"/>
-              <w:rPr/>
-            </w:pPr>
-            <w:r>
-              <w:rPr/>
-            </w:r>
-          </w:p>
-          <w:p>
-            <w:pPr>
-              <w:pStyle w:val="Normal"/>
-              <w:ind w:left="0" w:right="0" w:hanging="0"/>
-              <w:rPr>
-                <w:rStyle w:val="SourceText"/>
-              </w:rPr>
-            </w:pPr>
-            <w:r>
-              <w:rPr>
-                <w:rStyle w:val="SourceText"/>
-              </w:rPr>
-              <w:t>echo “nginx:</w:t>
-            </w:r>
-          </w:p>
-          <w:p>
-            <w:pPr>
-              <w:pStyle w:val="PreformattedText"/>
-              <w:rPr>
-                <w:rStyle w:val="SourceText"/>
-              </w:rPr>
-            </w:pPr>
-            <w:r>
-              <w:rPr>
-                <w:rStyle w:val="SourceText"/>
-              </w:rPr>
-              <w:t xml:space="preserve">  </w:t>
-            </w:r>
-            <w:r>
-              <w:rPr>
-                <w:rStyle w:val="SourceText"/>
-              </w:rPr>
-              <w:t>image: "nginx:1.9"</w:t>
-            </w:r>
-          </w:p>
-          <w:p>
-            <w:pPr>
-              <w:pStyle w:val="PreformattedText"/>
-              <w:rPr>
-                <w:rStyle w:val="SourceText"/>
-              </w:rPr>
-            </w:pPr>
-            <w:r>
-              <w:rPr>
-                <w:rStyle w:val="SourceText"/>
-              </w:rPr>
-              <w:t xml:space="preserve">  </w:t>
-            </w:r>
-            <w:r>
-              <w:rPr>
-                <w:rStyle w:val="SourceText"/>
-              </w:rPr>
-              <w:t>ports:</w:t>
-            </w:r>
-          </w:p>
-          <w:p>
-            <w:pPr>
-              <w:pStyle w:val="PreformattedText"/>
-              <w:rPr>
-                <w:rStyle w:val="SourceText"/>
-              </w:rPr>
-            </w:pPr>
-            <w:r>
-              <w:rPr>
-                <w:rStyle w:val="SourceText"/>
-              </w:rPr>
-              <w:t xml:space="preserve">    </w:t>
-            </w:r>
-            <w:r>
-              <w:rPr>
-                <w:rStyle w:val="SourceText"/>
-              </w:rPr>
-              <w:t>- 443:443</w:t>
-            </w:r>
-          </w:p>
-          <w:p>
-            <w:pPr>
-              <w:pStyle w:val="PreformattedText"/>
-              <w:rPr>
-                <w:rStyle w:val="SourceText"/>
-              </w:rPr>
-            </w:pPr>
-            <w:r>
-              <w:rPr>
-                <w:rStyle w:val="SourceText"/>
-              </w:rPr>
-              <w:t xml:space="preserve">  </w:t>
-            </w:r>
-            <w:r>
-              <w:rPr>
-                <w:rStyle w:val="SourceText"/>
-              </w:rPr>
-              <w:t>links:</w:t>
-            </w:r>
-          </w:p>
-          <w:p>
-            <w:pPr>
-              <w:pStyle w:val="PreformattedText"/>
-              <w:rPr>
-                <w:rStyle w:val="SourceText"/>
-              </w:rPr>
-            </w:pPr>
-            <w:r>
-              <w:rPr>
-                <w:rStyle w:val="SourceText"/>
-              </w:rPr>
-              <w:t xml:space="preserve">    </w:t>
-            </w:r>
-            <w:r>
-              <w:rPr>
-                <w:rStyle w:val="SourceText"/>
-              </w:rPr>
-              <w:t>- registry:registry</w:t>
-            </w:r>
-          </w:p>
-          <w:p>
-            <w:pPr>
-              <w:pStyle w:val="PreformattedText"/>
-              <w:rPr>
-                <w:rStyle w:val="SourceText"/>
-              </w:rPr>
-            </w:pPr>
-            <w:r>
-              <w:rPr>
-                <w:rStyle w:val="SourceText"/>
-              </w:rPr>
-              <w:t xml:space="preserve">  </w:t>
-            </w:r>
-            <w:r>
-              <w:rPr>
-                <w:rStyle w:val="SourceText"/>
-              </w:rPr>
-              <w:t>volumes:</w:t>
-            </w:r>
-          </w:p>
-          <w:p>
-            <w:pPr>
-              <w:pStyle w:val="PreformattedText"/>
-              <w:rPr>
-                <w:rStyle w:val="SourceText"/>
-              </w:rPr>
-            </w:pPr>
-            <w:r>
-              <w:rPr>
-                <w:rStyle w:val="SourceText"/>
-              </w:rPr>
-              <w:t xml:space="preserve">    </w:t>
-            </w:r>
-            <w:r>
-              <w:rPr>
-                <w:rStyle w:val="SourceText"/>
-              </w:rPr>
-              <w:t>- ./nginx/:/etc/nginx/conf.d</w:t>
-            </w:r>
-          </w:p>
-          <w:p>
-            <w:pPr>
-              <w:pStyle w:val="PreformattedText"/>
-              <w:rPr>
-                <w:rStyle w:val="SourceText"/>
-              </w:rPr>
-            </w:pPr>
-            <w:r>
-              <w:rPr>
-                <w:rStyle w:val="SourceText"/>
-              </w:rPr>
-              <w:t xml:space="preserve"> </w:t>
-            </w:r>
-            <w:r>
-              <w:rPr>
-                <w:rStyle w:val="SourceText"/>
-              </w:rPr>
-              <w:t>registry:</w:t>
-            </w:r>
-          </w:p>
-          <w:p>
-            <w:pPr>
-              <w:pStyle w:val="PreformattedText"/>
-              <w:rPr>
-                <w:rStyle w:val="SourceText"/>
-              </w:rPr>
-            </w:pPr>
-            <w:r>
-              <w:rPr>
-                <w:rStyle w:val="SourceText"/>
-              </w:rPr>
-              <w:t xml:space="preserve">  </w:t>
-            </w:r>
-            <w:r>
-              <w:rPr>
-                <w:rStyle w:val="SourceText"/>
-              </w:rPr>
-              <w:t>image: registry:2</w:t>
-            </w:r>
-          </w:p>
-          <w:p>
-            <w:pPr>
-              <w:pStyle w:val="PreformattedText"/>
-              <w:rPr>
-                <w:rStyle w:val="SourceText"/>
-              </w:rPr>
-            </w:pPr>
-            <w:r>
-              <w:rPr>
-                <w:rStyle w:val="SourceText"/>
-              </w:rPr>
-              <w:t xml:space="preserve">  </w:t>
-            </w:r>
-            <w:r>
-              <w:rPr>
-                <w:rStyle w:val="SourceText"/>
-              </w:rPr>
-              <w:t>ports:</w:t>
-            </w:r>
-          </w:p>
-          <w:p>
-            <w:pPr>
-              <w:pStyle w:val="PreformattedText"/>
-              <w:rPr>
-                <w:rStyle w:val="SourceText"/>
-              </w:rPr>
-            </w:pPr>
-            <w:r>
-              <w:rPr>
-                <w:rStyle w:val="SourceText"/>
-              </w:rPr>
-              <w:t xml:space="preserve">    </w:t>
-            </w:r>
-            <w:r>
-              <w:rPr>
-                <w:rStyle w:val="SourceText"/>
-              </w:rPr>
-              <w:t>- 127.0.0.1:5000:5000</w:t>
-            </w:r>
-          </w:p>
-          <w:p>
-            <w:pPr>
-              <w:pStyle w:val="PreformattedText"/>
-              <w:rPr>
-                <w:rStyle w:val="SourceText"/>
-              </w:rPr>
-            </w:pPr>
-            <w:r>
-              <w:rPr>
-                <w:rStyle w:val="SourceText"/>
-              </w:rPr>
-              <w:t xml:space="preserve">  </w:t>
-            </w:r>
-            <w:r>
-              <w:rPr>
-                <w:rStyle w:val="SourceText"/>
-              </w:rPr>
-              <w:t>environment:</w:t>
-            </w:r>
-          </w:p>
-          <w:p>
-            <w:pPr>
-              <w:pStyle w:val="PreformattedText"/>
-              <w:rPr>
-                <w:rStyle w:val="SourceText"/>
-              </w:rPr>
-            </w:pPr>
-            <w:r>
-              <w:rPr>
-                <w:rStyle w:val="SourceText"/>
-              </w:rPr>
-              <w:t xml:space="preserve">    </w:t>
-            </w:r>
-            <w:r>
-              <w:rPr>
-                <w:rStyle w:val="SourceText"/>
-              </w:rPr>
-              <w:t>REGISTRY_STORAGE_FILESYSTEM_ROOTDIRECTORY: /data</w:t>
-            </w:r>
-          </w:p>
-          <w:p>
-            <w:pPr>
-              <w:pStyle w:val="PreformattedText"/>
-              <w:rPr>
-                <w:rStyle w:val="SourceText"/>
-              </w:rPr>
-            </w:pPr>
-            <w:r>
-              <w:rPr>
-                <w:rStyle w:val="SourceText"/>
-              </w:rPr>
-              <w:t xml:space="preserve">  </w:t>
-            </w:r>
-            <w:r>
-              <w:rPr>
-                <w:rStyle w:val="SourceText"/>
-              </w:rPr>
-              <w:t>volumes:</w:t>
-            </w:r>
-          </w:p>
-          <w:p>
-            <w:pPr>
-              <w:pStyle w:val="Normal"/>
-              <w:ind w:left="0" w:right="0" w:hanging="0"/>
-              <w:rPr>
-                <w:rStyle w:val="SourceText"/>
-              </w:rPr>
-            </w:pPr>
-            <w:r>
-              <w:rPr>
-                <w:rStyle w:val="SourceText"/>
-              </w:rPr>
-              <w:t xml:space="preserve">    </w:t>
-            </w:r>
-            <w:r>
-              <w:rPr>
-                <w:rStyle w:val="SourceText"/>
-              </w:rPr>
-              <w:t>- ./data:/data” &gt; docker-compose.yml</w:t>
-            </w:r>
-          </w:p>
-          <w:p>
-            <w:pPr>
-              <w:pStyle w:val="PreformattedText"/>
-              <w:rPr/>
-            </w:pPr>
-            <w:r>
-              <w:rPr/>
-            </w:r>
-          </w:p>
-          <w:p>
-            <w:pPr>
-              <w:pStyle w:val="PreformattedText"/>
-              <w:ind w:left="0" w:right="0" w:hanging="0"/>
-              <w:rPr>
-                <w:rStyle w:val="SourceText"/>
-                <w:b w:val="false"/>
-                <w:bCs w:val="false"/>
-                <w:i w:val="false"/>
-                <w:caps w:val="false"/>
-                <w:smallCaps w:val="false"/>
-                <w:color w:val="3A3A3A"/>
-                <w:spacing w:val="0"/>
-                <w:sz w:val="21"/>
-              </w:rPr>
-            </w:pPr>
-            <w:r>
-              <w:rPr>
-                <w:rStyle w:val="SourceText"/>
-                <w:b w:val="false"/>
-                <w:bCs w:val="false"/>
-                <w:i w:val="false"/>
-                <w:caps w:val="false"/>
-                <w:smallCaps w:val="false"/>
-                <w:color w:val="3A3A3A"/>
-                <w:spacing w:val="0"/>
-                <w:sz w:val="21"/>
-              </w:rPr>
-              <w:t>#save docker-compose.yml</w:t>
-            </w:r>
-          </w:p>
-          <w:p>
-            <w:pPr>
-              <w:pStyle w:val="PreformattedText"/>
-              <w:ind w:left="0" w:right="0" w:hanging="0"/>
-              <w:rPr/>
-            </w:pPr>
-            <w:r>
-              <w:rPr>
-                <w:rStyle w:val="SourceText"/>
-              </w:rPr>
-              <w:t>#</w:t>
-            </w:r>
-            <w:r>
-              <w:rPr/>
-              <w:t xml:space="preserve">configure Nginx </w:t>
-            </w:r>
-          </w:p>
-          <w:p>
-            <w:pPr>
-              <w:pStyle w:val="PreformattedText"/>
-              <w:ind w:left="0" w:right="0" w:hanging="0"/>
-              <w:rPr/>
-            </w:pPr>
-            <w:r>
-              <w:rPr/>
-            </w:r>
-          </w:p>
-          <w:p>
-            <w:pPr>
-              <w:pStyle w:val="PreformattedText"/>
-              <w:ind w:left="0" w:right="0" w:hanging="0"/>
-              <w:rPr>
-                <w:rStyle w:val="SourceText"/>
-                <w:b w:val="false"/>
-                <w:bCs w:val="false"/>
-                <w:i w:val="false"/>
-                <w:caps w:val="false"/>
-                <w:smallCaps w:val="false"/>
-                <w:color w:val="3A3A3A"/>
-                <w:spacing w:val="0"/>
-                <w:sz w:val="21"/>
-              </w:rPr>
-            </w:pPr>
-            <w:r>
-              <w:rPr>
-                <w:rStyle w:val="SourceText"/>
-                <w:b w:val="false"/>
-                <w:bCs w:val="false"/>
-                <w:i w:val="false"/>
-                <w:caps w:val="false"/>
-                <w:smallCaps w:val="false"/>
-                <w:color w:val="3A3A3A"/>
-                <w:spacing w:val="0"/>
-                <w:sz w:val="21"/>
-              </w:rPr>
-              <w:t>echo “upstream docker-registry {</w:t>
-            </w:r>
-          </w:p>
-          <w:p>
-            <w:pPr>
-              <w:pStyle w:val="PreformattedText"/>
-              <w:rPr>
-                <w:rStyle w:val="SourceText"/>
-              </w:rPr>
-            </w:pPr>
-            <w:r>
-              <w:rPr>
-                <w:rStyle w:val="SourceText"/>
-              </w:rPr>
-              <w:t xml:space="preserve">  </w:t>
-            </w:r>
-            <w:r>
-              <w:rPr>
-                <w:rStyle w:val="SourceText"/>
-              </w:rPr>
-              <w:t>server registry:5000;</w:t>
-            </w:r>
-          </w:p>
-          <w:p>
-            <w:pPr>
-              <w:pStyle w:val="PreformattedText"/>
-              <w:rPr>
-                <w:rStyle w:val="SourceText"/>
-              </w:rPr>
-            </w:pPr>
-            <w:r>
-              <w:rPr>
-                <w:rStyle w:val="SourceText"/>
-              </w:rPr>
-              <w:t xml:space="preserve"> </w:t>
-            </w:r>
-            <w:r>
-              <w:rPr>
-                <w:rStyle w:val="SourceText"/>
-              </w:rPr>
-              <w:t>}</w:t>
-            </w:r>
-          </w:p>
-          <w:p>
-            <w:pPr>
-              <w:pStyle w:val="PreformattedText"/>
-              <w:rPr/>
-            </w:pPr>
-            <w:r>
-              <w:rPr/>
-            </w:r>
-          </w:p>
-          <w:p>
-            <w:pPr>
-              <w:pStyle w:val="PreformattedText"/>
-              <w:rPr>
-                <w:rStyle w:val="SourceText"/>
-              </w:rPr>
-            </w:pPr>
-            <w:r>
-              <w:rPr>
-                <w:rStyle w:val="SourceText"/>
-              </w:rPr>
-              <w:t>server {</w:t>
-            </w:r>
-          </w:p>
-          <w:p>
-            <w:pPr>
-              <w:pStyle w:val="PreformattedText"/>
-              <w:rPr>
-                <w:rStyle w:val="SourceText"/>
-              </w:rPr>
-            </w:pPr>
-            <w:r>
-              <w:rPr>
-                <w:rStyle w:val="SourceText"/>
-              </w:rPr>
-              <w:t xml:space="preserve">  </w:t>
-            </w:r>
-            <w:r>
-              <w:rPr>
-                <w:rStyle w:val="SourceText"/>
-              </w:rPr>
-              <w:t>listen 443;</w:t>
-            </w:r>
-          </w:p>
-          <w:p>
-            <w:pPr>
-              <w:pStyle w:val="PreformattedText"/>
-              <w:rPr>
-                <w:rStyle w:val="SourceText"/>
-              </w:rPr>
-            </w:pPr>
-            <w:r>
-              <w:rPr>
-                <w:rStyle w:val="SourceText"/>
-              </w:rPr>
-              <w:t xml:space="preserve">  </w:t>
-            </w:r>
-            <w:r>
-              <w:rPr>
-                <w:rStyle w:val="SourceText"/>
-              </w:rPr>
-              <w:t xml:space="preserve">server_name </w:t>
-            </w:r>
-            <w:r>
-              <w:rPr>
-                <w:rStyle w:val="SourceText"/>
-                <w:shd w:fill="00CCFF" w:val="clear"/>
-              </w:rPr>
-              <w:t>$host</w:t>
-            </w:r>
-            <w:r>
-              <w:rPr>
-                <w:rStyle w:val="SourceText"/>
-              </w:rPr>
-              <w:t>;</w:t>
-            </w:r>
-          </w:p>
-          <w:p>
-            <w:pPr>
-              <w:pStyle w:val="PreformattedText"/>
-              <w:rPr/>
-            </w:pPr>
-            <w:r>
-              <w:rPr/>
-            </w:r>
-          </w:p>
-          <w:p>
-            <w:pPr>
-              <w:pStyle w:val="PreformattedText"/>
-              <w:rPr>
-                <w:rStyle w:val="SourceText"/>
-              </w:rPr>
-            </w:pPr>
-            <w:r>
-              <w:rPr>
-                <w:rStyle w:val="SourceText"/>
-              </w:rPr>
-              <w:t xml:space="preserve">  </w:t>
-            </w:r>
-            <w:r>
-              <w:rPr>
-                <w:rStyle w:val="SourceText"/>
-              </w:rPr>
-              <w:t># SSL</w:t>
-            </w:r>
-          </w:p>
-          <w:p>
-            <w:pPr>
-              <w:pStyle w:val="PreformattedText"/>
-              <w:rPr>
-                <w:rStyle w:val="SourceText"/>
-              </w:rPr>
-            </w:pPr>
-            <w:r>
-              <w:rPr>
-                <w:rStyle w:val="SourceText"/>
-              </w:rPr>
-              <w:t xml:space="preserve">  </w:t>
-            </w:r>
-            <w:r>
-              <w:rPr>
-                <w:rStyle w:val="SourceText"/>
-              </w:rPr>
-              <w:t>ssl on;</w:t>
-            </w:r>
-          </w:p>
-          <w:p>
-            <w:pPr>
-              <w:pStyle w:val="PreformattedText"/>
-              <w:rPr>
-                <w:rStyle w:val="SourceText"/>
-              </w:rPr>
-            </w:pPr>
-            <w:r>
-              <w:rPr>
-                <w:rStyle w:val="SourceText"/>
-              </w:rPr>
-              <w:t xml:space="preserve">  </w:t>
-            </w:r>
-            <w:r>
-              <w:rPr>
-                <w:rStyle w:val="SourceText"/>
-              </w:rPr>
-              <w:t>ssl_certificate /etc/nginx/conf.d/domain.crt;</w:t>
-            </w:r>
-          </w:p>
-          <w:p>
-            <w:pPr>
-              <w:pStyle w:val="PreformattedText"/>
-              <w:rPr>
-                <w:rStyle w:val="SourceText"/>
-              </w:rPr>
-            </w:pPr>
-            <w:r>
-              <w:rPr>
-                <w:rStyle w:val="SourceText"/>
-              </w:rPr>
-              <w:t xml:space="preserve">  </w:t>
-            </w:r>
-            <w:r>
-              <w:rPr>
-                <w:rStyle w:val="SourceText"/>
-              </w:rPr>
-              <w:t>ssl_certificate_key /etc/nginx/conf.d/domain.key;</w:t>
-            </w:r>
-          </w:p>
-          <w:p>
-            <w:pPr>
-              <w:pStyle w:val="PreformattedText"/>
-              <w:rPr/>
-            </w:pPr>
-            <w:r>
-              <w:rPr/>
-            </w:r>
-          </w:p>
-          <w:p>
-            <w:pPr>
-              <w:pStyle w:val="PreformattedText"/>
-              <w:rPr>
-                <w:rStyle w:val="SourceText"/>
-              </w:rPr>
-            </w:pPr>
-            <w:r>
-              <w:rPr>
-                <w:rStyle w:val="SourceText"/>
-              </w:rPr>
-              <w:t xml:space="preserve">  </w:t>
-            </w:r>
-            <w:r>
-              <w:rPr>
-                <w:rStyle w:val="SourceText"/>
-              </w:rPr>
-              <w:t># disable any limits to avoid HTTP 413 for large image uploads</w:t>
-            </w:r>
-          </w:p>
-          <w:p>
-            <w:pPr>
-              <w:pStyle w:val="PreformattedText"/>
-              <w:rPr>
-                <w:rStyle w:val="SourceText"/>
-              </w:rPr>
-            </w:pPr>
-            <w:r>
-              <w:rPr>
-                <w:rStyle w:val="SourceText"/>
-              </w:rPr>
-              <w:t xml:space="preserve">  </w:t>
-            </w:r>
-            <w:r>
-              <w:rPr>
-                <w:rStyle w:val="SourceText"/>
-              </w:rPr>
-              <w:t>client_max_body_size 0;</w:t>
-            </w:r>
-          </w:p>
-          <w:p>
-            <w:pPr>
-              <w:pStyle w:val="PreformattedText"/>
-              <w:rPr>
-                <w:rStyle w:val="SourceText"/>
-              </w:rPr>
-            </w:pPr>
-            <w:r>
-              <w:rPr>
-                <w:rStyle w:val="SourceText"/>
-              </w:rPr>
-              <w:t xml:space="preserve">  </w:t>
-            </w:r>
-            <w:r>
-              <w:rPr>
-                <w:rStyle w:val="SourceText"/>
-              </w:rPr>
-              <w:t xml:space="preserve"># required to avoid HTTP 411: see Issue    </w:t>
-              <w:tab/>
-              <w:t xml:space="preserve">  #1486(https://github.com/docker/docker/issues/1486)</w:t>
-            </w:r>
-          </w:p>
-          <w:p>
-            <w:pPr>
-              <w:pStyle w:val="PreformattedText"/>
-              <w:rPr>
-                <w:rStyle w:val="SourceText"/>
-              </w:rPr>
-            </w:pPr>
-            <w:r>
-              <w:rPr>
-                <w:rStyle w:val="SourceText"/>
-              </w:rPr>
-              <w:t xml:space="preserve">  </w:t>
-            </w:r>
-            <w:r>
-              <w:rPr>
-                <w:rStyle w:val="SourceText"/>
-              </w:rPr>
-              <w:t>chunked_transfer_encoding on;</w:t>
-            </w:r>
-          </w:p>
-          <w:p>
-            <w:pPr>
-              <w:pStyle w:val="PreformattedText"/>
-              <w:rPr/>
-            </w:pPr>
-            <w:r>
-              <w:rPr/>
-            </w:r>
-          </w:p>
-          <w:p>
-            <w:pPr>
-              <w:pStyle w:val="PreformattedText"/>
-              <w:rPr>
-                <w:rStyle w:val="SourceText"/>
-              </w:rPr>
-            </w:pPr>
-            <w:r>
-              <w:rPr>
-                <w:rStyle w:val="SourceText"/>
-              </w:rPr>
-              <w:t xml:space="preserve">  </w:t>
-            </w:r>
-            <w:r>
-              <w:rPr>
-                <w:rStyle w:val="SourceText"/>
-              </w:rPr>
-              <w:t>location /v2/ {</w:t>
-            </w:r>
-          </w:p>
-          <w:p>
-            <w:pPr>
-              <w:pStyle w:val="PreformattedText"/>
-              <w:rPr>
-                <w:rStyle w:val="SourceText"/>
-              </w:rPr>
-            </w:pPr>
-            <w:r>
-              <w:rPr>
-                <w:rStyle w:val="SourceText"/>
-              </w:rPr>
-              <w:t xml:space="preserve">    </w:t>
-            </w:r>
-            <w:r>
-              <w:rPr>
-                <w:rStyle w:val="SourceText"/>
-              </w:rPr>
-              <w:t># Do not allow connections from docker 1.5 and earlier</w:t>
-            </w:r>
-          </w:p>
-          <w:p>
-            <w:pPr>
-              <w:pStyle w:val="PreformattedText"/>
-              <w:rPr>
-                <w:rStyle w:val="SourceText"/>
-              </w:rPr>
-            </w:pPr>
-            <w:r>
-              <w:rPr>
-                <w:rStyle w:val="SourceText"/>
-              </w:rPr>
-              <w:t xml:space="preserve">    </w:t>
-            </w:r>
-            <w:r>
-              <w:rPr>
-                <w:rStyle w:val="SourceText"/>
-              </w:rPr>
-              <w:t># docker pre-1.6.0 did not properly set the user agent on ping, catch "Go *" user agents</w:t>
-            </w:r>
-          </w:p>
-          <w:p>
-            <w:pPr>
-              <w:pStyle w:val="PreformattedText"/>
-              <w:rPr>
-                <w:rStyle w:val="SourceText"/>
-              </w:rPr>
-            </w:pPr>
-            <w:r>
-              <w:rPr>
-                <w:rStyle w:val="SourceText"/>
-              </w:rPr>
-              <w:t xml:space="preserve">    </w:t>
-            </w:r>
-            <w:r>
-              <w:rPr>
-                <w:rStyle w:val="SourceText"/>
-              </w:rPr>
-              <w:t>if ($http_user_agent ~ "^(docker\/1\.(3|4|5(?!\.[0-9]-dev))|Go ).*$" ) {</w:t>
-            </w:r>
-          </w:p>
-          <w:p>
-            <w:pPr>
-              <w:pStyle w:val="PreformattedText"/>
-              <w:rPr>
-                <w:rStyle w:val="SourceText"/>
-              </w:rPr>
-            </w:pPr>
-            <w:r>
-              <w:rPr>
-                <w:rStyle w:val="SourceText"/>
-              </w:rPr>
-              <w:t xml:space="preserve">      </w:t>
-            </w:r>
-            <w:r>
-              <w:rPr>
-                <w:rStyle w:val="SourceText"/>
-              </w:rPr>
-              <w:t>return 404;</w:t>
-            </w:r>
-          </w:p>
-          <w:p>
-            <w:pPr>
-              <w:pStyle w:val="PreformattedText"/>
-              <w:rPr>
-                <w:rStyle w:val="SourceText"/>
-              </w:rPr>
-            </w:pPr>
-            <w:r>
-              <w:rPr>
-                <w:rStyle w:val="SourceText"/>
-              </w:rPr>
-              <w:t xml:space="preserve">    </w:t>
-            </w:r>
-            <w:r>
-              <w:rPr>
-                <w:rStyle w:val="SourceText"/>
-              </w:rPr>
-              <w:t>}</w:t>
-            </w:r>
-          </w:p>
-          <w:p>
-            <w:pPr>
-              <w:pStyle w:val="PreformattedText"/>
-              <w:rPr/>
-            </w:pPr>
-            <w:r>
-              <w:rPr/>
-            </w:r>
-          </w:p>
-          <w:p>
-            <w:pPr>
-              <w:pStyle w:val="PreformattedText"/>
-              <w:rPr>
-                <w:rStyle w:val="SourceText"/>
-              </w:rPr>
-            </w:pPr>
-            <w:r>
-              <w:rPr>
-                <w:rStyle w:val="SourceText"/>
-              </w:rPr>
-              <w:t xml:space="preserve">    </w:t>
-            </w:r>
-            <w:r>
-              <w:rPr>
-                <w:rStyle w:val="SourceText"/>
-              </w:rPr>
-              <w:t># To add basic authentication to v2 use auth_basic setting plus add_header</w:t>
-            </w:r>
-          </w:p>
-          <w:p>
-            <w:pPr>
-              <w:pStyle w:val="PreformattedText"/>
-              <w:rPr>
-                <w:rStyle w:val="SourceText"/>
-              </w:rPr>
-            </w:pPr>
-            <w:r>
-              <w:rPr>
-                <w:rStyle w:val="SourceText"/>
-              </w:rPr>
-              <w:t xml:space="preserve">    </w:t>
-            </w:r>
-            <w:r>
-              <w:rPr>
-                <w:rStyle w:val="SourceText"/>
-              </w:rPr>
-              <w:t>auth_basic "registry.localhost";</w:t>
-            </w:r>
-          </w:p>
-          <w:p>
-            <w:pPr>
-              <w:pStyle w:val="PreformattedText"/>
-              <w:rPr>
-                <w:rStyle w:val="SourceText"/>
-              </w:rPr>
-            </w:pPr>
-            <w:r>
-              <w:rPr>
-                <w:rStyle w:val="SourceText"/>
-              </w:rPr>
-              <w:t xml:space="preserve">    </w:t>
-            </w:r>
-            <w:r>
-              <w:rPr>
-                <w:rStyle w:val="SourceText"/>
-              </w:rPr>
-              <w:t>auth_basic_user_file /etc/nginx/conf.d/registry.password;</w:t>
-            </w:r>
-          </w:p>
-          <w:p>
-            <w:pPr>
-              <w:pStyle w:val="PreformattedText"/>
-              <w:rPr>
-                <w:rStyle w:val="SourceText"/>
-              </w:rPr>
-            </w:pPr>
-            <w:r>
-              <w:rPr>
-                <w:rStyle w:val="SourceText"/>
-              </w:rPr>
-              <w:t xml:space="preserve">    </w:t>
-            </w:r>
-            <w:r>
-              <w:rPr>
-                <w:rStyle w:val="SourceText"/>
-              </w:rPr>
-              <w:t>add_header 'Docker-Distribution-Api-Version' 'registry/2.0' always;</w:t>
-            </w:r>
-          </w:p>
-          <w:p>
-            <w:pPr>
-              <w:pStyle w:val="PreformattedText"/>
-              <w:rPr/>
-            </w:pPr>
-            <w:r>
-              <w:rPr/>
-            </w:r>
-          </w:p>
-          <w:p>
-            <w:pPr>
-              <w:pStyle w:val="PreformattedText"/>
-              <w:rPr>
-                <w:rStyle w:val="SourceText"/>
-              </w:rPr>
-            </w:pPr>
-            <w:r>
-              <w:rPr>
-                <w:rStyle w:val="SourceText"/>
-              </w:rPr>
-              <w:t xml:space="preserve">    </w:t>
-            </w:r>
-            <w:r>
-              <w:rPr>
-                <w:rStyle w:val="SourceText"/>
-              </w:rPr>
-              <w:t>proxy_pass                          http://docker-registry;</w:t>
-            </w:r>
-          </w:p>
-          <w:p>
-            <w:pPr>
-              <w:pStyle w:val="PreformattedText"/>
-              <w:rPr>
-                <w:rStyle w:val="SourceText"/>
-              </w:rPr>
-            </w:pPr>
-            <w:r>
-              <w:rPr>
-                <w:rStyle w:val="SourceText"/>
-              </w:rPr>
-              <w:t xml:space="preserve">    </w:t>
-            </w:r>
-            <w:r>
-              <w:rPr>
-                <w:rStyle w:val="SourceText"/>
-              </w:rPr>
-              <w:t>proxy_set_header  Host              $http_host;   # required for docker client's sake</w:t>
-            </w:r>
-          </w:p>
-          <w:p>
-            <w:pPr>
-              <w:pStyle w:val="PreformattedText"/>
-              <w:rPr>
-                <w:rStyle w:val="SourceText"/>
-              </w:rPr>
-            </w:pPr>
-            <w:r>
-              <w:rPr>
-                <w:rStyle w:val="SourceText"/>
-              </w:rPr>
-              <w:t xml:space="preserve">    </w:t>
-            </w:r>
-            <w:r>
-              <w:rPr>
-                <w:rStyle w:val="SourceText"/>
-              </w:rPr>
-              <w:t>proxy_set_header  X-Real-IP         $remote_addr; # pass on real client's IP</w:t>
-            </w:r>
-          </w:p>
-          <w:p>
-            <w:pPr>
-              <w:pStyle w:val="PreformattedText"/>
-              <w:rPr>
-                <w:rStyle w:val="SourceText"/>
-              </w:rPr>
-            </w:pPr>
-            <w:r>
-              <w:rPr>
-                <w:rStyle w:val="SourceText"/>
-              </w:rPr>
-              <w:t xml:space="preserve">    </w:t>
-            </w:r>
-            <w:r>
-              <w:rPr>
-                <w:rStyle w:val="SourceText"/>
-              </w:rPr>
-              <w:t>proxy_set_header  X-Forwarded-For   $proxy_add_x_forwarded_for;</w:t>
-            </w:r>
-          </w:p>
-          <w:p>
-            <w:pPr>
-              <w:pStyle w:val="PreformattedText"/>
-              <w:rPr>
-                <w:rStyle w:val="SourceText"/>
-              </w:rPr>
-            </w:pPr>
-            <w:r>
-              <w:rPr>
-                <w:rStyle w:val="SourceText"/>
-              </w:rPr>
-              <w:t xml:space="preserve">    </w:t>
-            </w:r>
-            <w:r>
-              <w:rPr>
-                <w:rStyle w:val="SourceText"/>
-              </w:rPr>
-              <w:t>proxy_set_header  X-Forwarded-Proto $scheme;</w:t>
-            </w:r>
-          </w:p>
-          <w:p>
-            <w:pPr>
-              <w:pStyle w:val="PreformattedText"/>
-              <w:rPr>
-                <w:rStyle w:val="SourceText"/>
-              </w:rPr>
-            </w:pPr>
-            <w:r>
-              <w:rPr>
-                <w:rStyle w:val="SourceText"/>
-              </w:rPr>
-              <w:t xml:space="preserve">    </w:t>
-            </w:r>
-            <w:r>
-              <w:rPr>
-                <w:rStyle w:val="SourceText"/>
-              </w:rPr>
-              <w:t>proxy_read_timeout                  900;</w:t>
-            </w:r>
-          </w:p>
-          <w:p>
-            <w:pPr>
-              <w:pStyle w:val="PreformattedText"/>
-              <w:rPr>
-                <w:rStyle w:val="SourceText"/>
-              </w:rPr>
-            </w:pPr>
-            <w:r>
-              <w:rPr>
-                <w:rStyle w:val="SourceText"/>
-              </w:rPr>
-              <w:t xml:space="preserve">  </w:t>
-            </w:r>
-            <w:r>
-              <w:rPr>
-                <w:rStyle w:val="SourceText"/>
-              </w:rPr>
-              <w:t>}</w:t>
-            </w:r>
-          </w:p>
-          <w:p>
-            <w:pPr>
-              <w:pStyle w:val="PreformattedText"/>
-              <w:ind w:left="0" w:right="0" w:hanging="0"/>
-              <w:rPr>
-                <w:rStyle w:val="SourceText"/>
-                <w:b w:val="false"/>
-                <w:bCs w:val="false"/>
-                <w:i w:val="false"/>
-                <w:caps w:val="false"/>
-                <w:smallCaps w:val="false"/>
-                <w:color w:val="3A3A3A"/>
-                <w:spacing w:val="0"/>
-                <w:sz w:val="21"/>
-              </w:rPr>
-            </w:pPr>
-            <w:r>
-              <w:rPr>
-                <w:rStyle w:val="SourceText"/>
-                <w:b w:val="false"/>
-                <w:bCs w:val="false"/>
-                <w:i w:val="false"/>
-                <w:caps w:val="false"/>
-                <w:smallCaps w:val="false"/>
-                <w:color w:val="3A3A3A"/>
-                <w:spacing w:val="0"/>
-                <w:sz w:val="21"/>
-              </w:rPr>
               <w:t>}” &gt; nginx/registry.conf</w:t>
             </w:r>
           </w:p>
@@ -2062,50 +2101,39 @@
               <w:rPr>
                 <w:rStyle w:val="SourceText"/>
                 <w:i/>
-                <w:iCs/>
-              </w:rPr>
-            </w:pPr>
-            <w:r>
-              <w:rPr>
-                <w:rStyle w:val="SourceText"/>
-              </w:rPr>
-              <w:t xml:space="preserve">htpasswd -c registry.password </w:t>
-            </w:r>
-            <w:r>
-              <w:rPr>
-                <w:rStyle w:val="SourceText"/>
                 <w:i/>
                 <w:iCs/>
               </w:rPr>
-              <w:t xml:space="preserve"> vpclub</w:t>
-            </w:r>
-          </w:p>
-          <w:p>
-            <w:pPr>
-              <w:pStyle w:val="PreformattedText"/>
-              <w:rPr/>
-            </w:pPr>
-            <w:r>
-              <w:rPr/>
-            </w:r>
-          </w:p>
-          <w:p>
-            <w:pPr>
-              <w:pStyle w:val="PreformattedText"/>
-              <w:rPr/>
-            </w:pPr>
+            </w:pPr>
+            <w:r>
+              <w:rPr>
+                <w:rStyle w:val="SourceText"/>
+              </w:rPr>
+              <w:t xml:space="preserve">htpasswd -c registry.password </w:t>
+            </w:r>
             <w:r>
               <w:rPr>
                 <w:rStyle w:val="SourceText"/>
                 <w:i/>
                 <w:iCs/>
               </w:rPr>
-              <w:t>#</w:t>
-            </w:r>
-            <w:r>
-              <w:rPr/>
-              <w:t xml:space="preserve">If you want to add more users in the future, just re-run the above command </w:t>
-            </w:r>
+              <w:t xml:space="preserve"> vpclub</w:t>
+            </w:r>
+          </w:p>
+          <w:p>
+            <w:pPr>
+              <w:pStyle w:val="PreformattedText"/>
+              <w:rPr/>
+            </w:pPr>
+            <w:r>
+              <w:rPr/>
+            </w:r>
+          </w:p>
+          <w:p>
+            <w:pPr>
+              <w:pStyle w:val="PreformattedText"/>
+              <w:rPr/>
+            </w:pPr>
             <w:r>
               <w:rPr>
                 <w:rStyle w:val="SourceText"/>
@@ -2116,6 +2144,18 @@
             </w:r>
             <w:r>
               <w:rPr/>
+              <w:t xml:space="preserve">If you want to add more users in the future, just re-run the above command </w:t>
+            </w:r>
+            <w:r>
+              <w:rPr>
+                <w:rStyle w:val="SourceText"/>
+                <w:i/>
+                <w:iCs/>
+              </w:rPr>
+              <w:t>#</w:t>
+            </w:r>
+            <w:r>
+              <w:rPr/>
               <w:t>without the </w:t>
             </w:r>
             <w:r>
@@ -2412,30 +2452,32 @@
               <w:pStyle w:val="PreformattedText"/>
               <w:rPr>
                 <w:b/>
-                <w:bCs/>
-              </w:rPr>
-            </w:pPr>
-            <w:r>
-              <w:rPr>
                 <w:b/>
                 <w:bCs/>
               </w:rPr>
-              <w:t>###Starting Docker Registry as a Service</w:t>
-            </w:r>
-          </w:p>
-          <w:p>
-            <w:pPr>
-              <w:pStyle w:val="PreformattedText"/>
+            </w:pPr>
+            <w:r>
               <w:rPr>
                 <w:b/>
                 <w:bCs/>
               </w:rPr>
-            </w:pPr>
-            <w:r>
-              <w:rPr>
+              <w:t>###Starting Docker Registry as a Service</w:t>
+            </w:r>
+          </w:p>
+          <w:p>
+            <w:pPr>
+              <w:pStyle w:val="PreformattedText"/>
+              <w:rPr>
+                <w:b/>
                 <w:b/>
                 <w:bCs/>
               </w:rPr>
+            </w:pPr>
+            <w:r>
+              <w:rPr>
+                <w:b/>
+                <w:bCs/>
+              </w:rPr>
             </w:r>
           </w:p>
           <w:p>
@@ -2462,15 +2504,16 @@
               <w:rPr>
                 <w:rStyle w:val="SourceText"/>
                 <w:b/>
-                <w:bCs/>
-              </w:rPr>
-            </w:pPr>
-            <w:r>
-              <w:rPr>
-                <w:rStyle w:val="SourceText"/>
                 <w:b/>
                 <w:bCs/>
               </w:rPr>
+            </w:pPr>
+            <w:r>
+              <w:rPr>
+                <w:rStyle w:val="SourceText"/>
+                <w:b/>
+                <w:bCs/>
+              </w:rPr>
               <w:t>###copy words below into /etc/init/docker-registry.conf</w:t>
             </w:r>
           </w:p>
@@ -2482,15 +2525,16 @@
               <w:rPr>
                 <w:rStyle w:val="SourceText"/>
                 <w:b/>
-                <w:bCs/>
-              </w:rPr>
-            </w:pPr>
-            <w:r>
-              <w:rPr>
-                <w:rStyle w:val="SourceText"/>
                 <w:b/>
                 <w:bCs/>
               </w:rPr>
+            </w:pPr>
+            <w:r>
+              <w:rPr>
+                <w:rStyle w:val="SourceText"/>
+                <w:b/>
+                <w:bCs/>
+              </w:rPr>
               <w:t>echo “Description "Docker Registry"</w:t>
             </w:r>
           </w:p>
@@ -2567,33 +2611,55 @@
           <w:p>
             <w:pPr>
               <w:pStyle w:val="TextBody"/>
+              <w:rPr>
+                <w:rStyle w:val="SourceText"/>
+                <w:rFonts w:ascii="Ubuntu" w:hAnsi="Ubuntu"/>
+                <w:b/>
+                <w:b/>
+                <w:bCs/>
+              </w:rPr>
+            </w:pPr>
+            <w:r>
+              <w:rPr>
+                <w:rStyle w:val="SourceText"/>
+              </w:rPr>
+              <w:t xml:space="preserve">    </w:t>
+            </w:r>
+            <w:r>
+              <w:rPr>
+                <w:rStyle w:val="SourceText"/>
+              </w:rPr>
+              <w:t>exec /usr/local/bin/docker-compose up</w:t>
+            </w:r>
+            <w:r>
+              <w:rPr>
+                <w:rStyle w:val="SourceText"/>
+                <w:b/>
+                <w:bCs/>
+              </w:rPr>
+              <w:t xml:space="preserve">” </w:t>
+            </w:r>
+            <w:r>
               <w:rPr>
                 <w:rStyle w:val="SourceText"/>
                 <w:rFonts w:ascii="Ubuntu" w:hAnsi="Ubuntu"/>
                 <w:b/>
                 <w:bCs/>
               </w:rPr>
-            </w:pPr>
-            <w:r>
-              <w:rPr>
-                <w:rStyle w:val="SourceText"/>
-              </w:rPr>
-              <w:t xml:space="preserve">    </w:t>
-            </w:r>
-            <w:r>
-              <w:rPr>
-                <w:rStyle w:val="SourceText"/>
-              </w:rPr>
-              <w:t>exec /usr/local/bin/docker-compose up</w:t>
-            </w:r>
-            <w:r>
-              <w:rPr>
-                <w:rStyle w:val="SourceText"/>
+              <w:t>&gt; /etc/init/docker-registry.conf</w:t>
+            </w:r>
+          </w:p>
+          <w:p>
+            <w:pPr>
+              <w:pStyle w:val="PreformattedText"/>
+              <w:rPr>
+                <w:rStyle w:val="SourceText"/>
+                <w:rFonts w:ascii="Ubuntu" w:hAnsi="Ubuntu"/>
+                <w:b/>
                 <w:b/>
                 <w:bCs/>
               </w:rPr>
-              <w:t xml:space="preserve">” </w:t>
-            </w:r>
+            </w:pPr>
             <w:r>
               <w:rPr>
                 <w:rStyle w:val="SourceText"/>
@@ -2601,71 +2667,52 @@
                 <w:b/>
                 <w:bCs/>
               </w:rPr>
-              <w:t>&gt; /etc/init/docker-registry.conf</w:t>
-            </w:r>
-          </w:p>
-          <w:p>
-            <w:pPr>
-              <w:pStyle w:val="PreformattedText"/>
-              <w:rPr>
-                <w:rStyle w:val="SourceText"/>
-                <w:rFonts w:ascii="Ubuntu" w:hAnsi="Ubuntu"/>
+              <w:t># docker-registry service start</w:t>
+            </w:r>
+          </w:p>
+          <w:p>
+            <w:pPr>
+              <w:pStyle w:val="PreformattedText"/>
+              <w:rPr/>
+            </w:pPr>
+            <w:r>
+              <w:rPr/>
+            </w:r>
+          </w:p>
+          <w:p>
+            <w:pPr>
+              <w:pStyle w:val="PreformattedText"/>
+              <w:rPr>
+                <w:rStyle w:val="SourceText"/>
+              </w:rPr>
+            </w:pPr>
+            <w:r>
+              <w:rPr>
+                <w:rStyle w:val="SourceText"/>
+              </w:rPr>
+              <w:t>service docker-registry start</w:t>
+            </w:r>
+          </w:p>
+          <w:p>
+            <w:pPr>
+              <w:pStyle w:val="PreformattedText"/>
+              <w:rPr>
+                <w:rStyle w:val="SourceText"/>
+              </w:rPr>
+            </w:pPr>
+            <w:r>
+              <w:rPr>
+                <w:rStyle w:val="SourceText"/>
+              </w:rPr>
+              <w:t>#look at the current docker process</w:t>
+            </w:r>
+          </w:p>
+          <w:p>
+            <w:pPr>
+              <w:pStyle w:val="PreformattedText"/>
+              <w:rPr>
+                <w:rStyle w:val="SourceText"/>
                 <w:b/>
-                <w:bCs/>
-              </w:rPr>
-            </w:pPr>
-            <w:r>
-              <w:rPr>
-                <w:rStyle w:val="SourceText"/>
-                <w:rFonts w:ascii="Ubuntu" w:hAnsi="Ubuntu"/>
-                <w:b/>
-                <w:bCs/>
-              </w:rPr>
-              <w:t># docker-registry service start</w:t>
-            </w:r>
-          </w:p>
-          <w:p>
-            <w:pPr>
-              <w:pStyle w:val="PreformattedText"/>
-              <w:rPr/>
-            </w:pPr>
-            <w:r>
-              <w:rPr/>
-            </w:r>
-          </w:p>
-          <w:p>
-            <w:pPr>
-              <w:pStyle w:val="PreformattedText"/>
-              <w:rPr>
-                <w:rStyle w:val="SourceText"/>
-              </w:rPr>
-            </w:pPr>
-            <w:r>
-              <w:rPr>
-                <w:rStyle w:val="SourceText"/>
-              </w:rPr>
-              <w:t>service docker-registry start</w:t>
-            </w:r>
-          </w:p>
-          <w:p>
-            <w:pPr>
-              <w:pStyle w:val="PreformattedText"/>
-              <w:rPr>
-                <w:rStyle w:val="SourceText"/>
-              </w:rPr>
-            </w:pPr>
-            <w:r>
-              <w:rPr>
-                <w:rStyle w:val="SourceText"/>
-              </w:rPr>
-              <w:t>#look at the current docker process</w:t>
-            </w:r>
-          </w:p>
-          <w:p>
-            <w:pPr>
-              <w:pStyle w:val="PreformattedText"/>
-              <w:rPr>
-                <w:rStyle w:val="SourceText"/>
                 <w:b/>
                 <w:bCs/>
               </w:rPr>
@@ -2697,13 +2744,15 @@
         <w:rPr>
           <w:rFonts w:ascii="Roboto;sans-serif" w:hAnsi="Roboto;sans-serif"/>
           <w:b w:val="false"/>
+          <w:b w:val="false"/>
           <w:bCs w:val="false"/>
+          <w:i w:val="false"/>
           <w:i w:val="false"/>
           <w:caps w:val="false"/>
           <w:smallCaps w:val="false"/>
           <w:color w:val="000000"/>
           <w:spacing w:val="0"/>
-          <w:shd w:fill="FF6600" w:val="clear"/>
+          <w:highlight w:val="red"/>
         </w:rPr>
       </w:pPr>
       <w:r>
@@ -2742,14 +2791,16 @@
         <w:rPr>
           <w:rFonts w:ascii="Roboto;sans-serif" w:hAnsi="Roboto;sans-serif"/>
           <w:b w:val="false"/>
+          <w:b w:val="false"/>
           <w:bCs w:val="false"/>
+          <w:i w:val="false"/>
           <w:i w:val="false"/>
           <w:caps w:val="false"/>
           <w:smallCaps w:val="false"/>
           <w:color w:val="000000"/>
           <w:spacing w:val="0"/>
           <w:sz w:val="21"/>
-          <w:shd w:fill="FF6600" w:val="clear"/>
+          <w:highlight w:val="red"/>
         </w:rPr>
       </w:pPr>
       <w:r>
@@ -2774,7 +2825,9 @@
         <w:rPr>
           <w:rFonts w:ascii="Roboto;sans-serif" w:hAnsi="Roboto;sans-serif"/>
           <w:b w:val="false"/>
+          <w:b w:val="false"/>
           <w:bCs w:val="false"/>
+          <w:i w:val="false"/>
           <w:i w:val="false"/>
           <w:caps w:val="false"/>
           <w:smallCaps w:val="false"/>
@@ -2813,6 +2866,22 @@
     <w:p>
       <w:pPr>
         <w:pStyle w:val="TextBody"/>
+        <w:rPr>
+          <w:rFonts w:ascii="Roboto;sans-serif" w:hAnsi="Roboto;sans-serif"/>
+          <w:b w:val="false"/>
+          <w:b w:val="false"/>
+          <w:bCs w:val="false"/>
+          <w:i w:val="false"/>
+          <w:i w:val="false"/>
+          <w:caps w:val="false"/>
+          <w:smallCaps w:val="false"/>
+          <w:color w:val="000000"/>
+          <w:spacing w:val="0"/>
+          <w:sz w:val="21"/>
+          <w:highlight w:val="red"/>
+        </w:rPr>
+      </w:pPr>
+      <w:r>
         <w:rPr>
           <w:rFonts w:ascii="Roboto;sans-serif" w:hAnsi="Roboto;sans-serif"/>
           <w:b w:val="false"/>
@@ -2825,20 +2894,6 @@
           <w:sz w:val="21"/>
           <w:shd w:fill="FF6600" w:val="clear"/>
         </w:rPr>
-      </w:pPr>
-      <w:r>
-        <w:rPr>
-          <w:rFonts w:ascii="Roboto;sans-serif" w:hAnsi="Roboto;sans-serif"/>
-          <w:b w:val="false"/>
-          <w:bCs w:val="false"/>
-          <w:i w:val="false"/>
-          <w:caps w:val="false"/>
-          <w:smallCaps w:val="false"/>
-          <w:color w:val="000000"/>
-          <w:spacing w:val="0"/>
-          <w:sz w:val="21"/>
-          <w:shd w:fill="FF6600" w:val="clear"/>
-        </w:rPr>
         <w:t xml:space="preserve">./install-docker-registry.sh </w:t>
       </w:r>
     </w:p>
@@ -2895,6 +2950,7 @@
         <w:pStyle w:val="PreformattedText"/>
         <w:rPr>
           <w:b/>
+          <w:b/>
           <w:bCs/>
         </w:rPr>
       </w:pPr>
@@ -3203,72 +3259,74 @@
         <w:pStyle w:val="PreformattedText"/>
         <w:rPr>
           <w:b/>
-          <w:bCs/>
-        </w:rPr>
-      </w:pPr>
-      <w:r>
-        <w:rPr>
           <w:b/>
           <w:bCs/>
         </w:rPr>
-        <w:t>＃配置</w:t>
-      </w:r>
+      </w:pPr>
       <w:r>
         <w:rPr>
           <w:b/>
           <w:bCs/>
         </w:rPr>
-        <w:t>ip</w:t>
+        <w:t>＃配置</w:t>
       </w:r>
       <w:r>
         <w:rPr>
           <w:b/>
           <w:bCs/>
         </w:rPr>
-        <w:t>　</w:t>
+        <w:t>ip</w:t>
       </w:r>
       <w:r>
         <w:rPr>
           <w:b/>
           <w:bCs/>
         </w:rPr>
-        <w:t>SAN</w:t>
+        <w:t>　</w:t>
       </w:r>
       <w:r>
         <w:rPr>
           <w:b/>
           <w:bCs/>
         </w:rPr>
-        <w:t>　－－公网域名无需此步</w:t>
-      </w:r>
-    </w:p>
-    <w:p>
-      <w:pPr>
-        <w:pStyle w:val="PreformattedText"/>
-        <w:rPr/>
-      </w:pPr>
-      <w:r>
-        <w:rPr/>
-        <w:t>vim /etc/ssl/openssl.cnf</w:t>
-      </w:r>
-    </w:p>
-    <w:p>
-      <w:pPr>
-        <w:pStyle w:val="PreformattedText"/>
+        <w:t>SAN</w:t>
+      </w:r>
+      <w:r>
         <w:rPr>
           <w:b/>
           <w:bCs/>
         </w:rPr>
-      </w:pPr>
-      <w:r>
-        <w:rPr/>
-        <w:t xml:space="preserve">#add line after </w:t>
-      </w:r>
-      <w:r>
-        <w:rPr>
+        <w:t>　－－公网域名无需此步</w:t>
+      </w:r>
+    </w:p>
+    <w:p>
+      <w:pPr>
+        <w:pStyle w:val="PreformattedText"/>
+        <w:rPr/>
+      </w:pPr>
+      <w:r>
+        <w:rPr/>
+        <w:t>vim /etc/ssl/openssl.cnf</w:t>
+      </w:r>
+    </w:p>
+    <w:p>
+      <w:pPr>
+        <w:pStyle w:val="PreformattedText"/>
+        <w:rPr>
+          <w:b/>
           <w:b/>
           <w:bCs/>
         </w:rPr>
+      </w:pPr>
+      <w:r>
+        <w:rPr/>
+        <w:t xml:space="preserve">#add line after </w:t>
+      </w:r>
+      <w:r>
+        <w:rPr>
+          <w:b/>
+          <w:bCs/>
+        </w:rPr>
         <w:t>[v3_ca]</w:t>
       </w:r>
     </w:p>
@@ -3331,18 +3389,19 @@
     <w:p>
       <w:pPr>
         <w:pStyle w:val="Normal"/>
+        <w:rPr>
+          <w:b/>
+          <w:b/>
+          <w:bCs/>
+          <w:highlight w:val="yellow"/>
+        </w:rPr>
+      </w:pPr>
+      <w:r>
         <w:rPr>
           <w:b/>
           <w:bCs/>
           <w:shd w:fill="FFFF00" w:val="clear"/>
         </w:rPr>
-      </w:pPr>
-      <w:r>
-        <w:rPr>
-          <w:b/>
-          <w:bCs/>
-          <w:shd w:fill="FFFF00" w:val="clear"/>
-        </w:rPr>
         <w:t>firstly:</w:t>
       </w:r>
     </w:p>
@@ -3377,15 +3436,13 @@
     <w:p>
       <w:pPr>
         <w:pStyle w:val="Normal"/>
-        <w:rPr>
-          <w:rStyle w:val="InternetLink"/>
-        </w:rPr>
+        <w:rPr/>
       </w:pPr>
       <w:r>
         <w:rPr/>
         <w:t xml:space="preserve">window path    </w:t>
       </w:r>
-      <w:hyperlink r:id="rId3">
+      <w:hyperlink r:id="rId4">
         <w:r>
           <w:rPr>
             <w:rStyle w:val="InternetLink"/>
@@ -3419,6 +3476,7 @@
         <w:rPr>
           <w:rStyle w:val="SourceText"/>
           <w:b w:val="false"/>
+          <w:b w:val="false"/>
           <w:bCs w:val="false"/>
           <w:sz w:val="22"/>
           <w:szCs w:val="22"/>
@@ -3599,6 +3657,7 @@
         <w:rPr>
           <w:rStyle w:val="SourceText"/>
           <w:b w:val="false"/>
+          <w:b w:val="false"/>
           <w:bCs w:val="false"/>
           <w:sz w:val="22"/>
           <w:szCs w:val="22"/>
@@ -3761,6 +3820,8 @@
         <w:rPr>
           <w:rFonts w:ascii="monospace;monospace" w:hAnsi="monospace;monospace"/>
           <w:b w:val="false"/>
+          <w:b w:val="false"/>
+          <w:i w:val="false"/>
           <w:i w:val="false"/>
           <w:caps w:val="false"/>
           <w:smallCaps w:val="false"/>
@@ -3807,12 +3868,11 @@
 </file>
 
 <file path=word/styles.xml><?xml version="1.0" encoding="utf-8"?>
-<w:styles xmlns:w="http://schemas.openxmlformats.org/wordprocessingml/2006/main">
+<w:styles xmlns:w="http://schemas.openxmlformats.org/wordprocessingml/2006/main" xmlns:w14="http://schemas.microsoft.com/office/word/2010/wordml" xmlns:mc="http://schemas.openxmlformats.org/markup-compatibility/2006" mc:Ignorable="w14">
   <w:docDefaults>
     <w:rPrDefault>
       <w:rPr>
         <w:rFonts w:ascii="Liberation Serif" w:hAnsi="Liberation Serif" w:eastAsia="Droid Sans Fallback" w:cs="FreeSans"/>
-        <w:sz w:val="24"/>
         <w:szCs w:val="24"/>
         <w:lang w:val="en-US" w:eastAsia="zh-CN" w:bidi="hi-IN"/>
       </w:rPr>
@@ -3823,10 +3883,11 @@
   </w:docDefaults>
   <w:style w:type="paragraph" w:styleId="Normal">
     <w:name w:val="Normal"/>
+    <w:qFormat/>
     <w:pPr>
       <w:widowControl w:val="false"/>
       <w:suppressAutoHyphens w:val="true"/>
-      <w:overflowPunct w:val="false"/>
+      <w:overflowPunct w:val="true"/>
       <w:bidi w:val="0"/>
       <w:jc w:val="left"/>
     </w:pPr>
@@ -3841,6 +3902,7 @@
   <w:style w:type="paragraph" w:styleId="Heading1">
     <w:name w:val="Heading 1"/>
     <w:basedOn w:val="Heading"/>
+    <w:qFormat/>
     <w:pPr>
       <w:spacing w:before="240" w:after="120"/>
       <w:outlineLvl w:val="0"/>
@@ -3855,6 +3917,7 @@
   <w:style w:type="paragraph" w:styleId="Heading2">
     <w:name w:val="Heading 2"/>
     <w:basedOn w:val="Heading"/>
+    <w:qFormat/>
     <w:pPr>
       <w:spacing w:before="200" w:after="120"/>
       <w:outlineLvl w:val="1"/>
@@ -3870,17 +3933,20 @@
   <w:style w:type="paragraph" w:styleId="Heading3">
     <w:name w:val="Heading 3"/>
     <w:basedOn w:val="Heading"/>
+    <w:qFormat/>
     <w:pPr/>
     <w:rPr/>
   </w:style>
   <w:style w:type="character" w:styleId="SourceText">
     <w:name w:val="Source Text"/>
+    <w:qFormat/>
     <w:rPr>
       <w:rFonts w:ascii="Liberation Mono" w:hAnsi="Liberation Mono" w:eastAsia="Droid Sans Fallback" w:cs="Liberation Mono"/>
     </w:rPr>
   </w:style>
   <w:style w:type="character" w:styleId="Bullets">
     <w:name w:val="Bullets"/>
+    <w:qFormat/>
     <w:rPr>
       <w:rFonts w:ascii="OpenSymbol" w:hAnsi="OpenSymbol" w:eastAsia="OpenSymbol" w:cs="OpenSymbol"/>
     </w:rPr>
@@ -3905,6 +3971,7 @@
     <w:name w:val="Heading"/>
     <w:basedOn w:val="Normal"/>
     <w:next w:val="TextBody"/>
+    <w:qFormat/>
     <w:pPr>
       <w:keepNext/>
       <w:spacing w:before="240" w:after="120"/>
@@ -3916,7 +3983,7 @@
     </w:rPr>
   </w:style>
   <w:style w:type="paragraph" w:styleId="TextBody">
-    <w:name w:val="Text Body"/>
+    <w:name w:val="Body Text"/>
     <w:basedOn w:val="Normal"/>
     <w:pPr>
       <w:spacing w:lineRule="auto" w:line="288" w:before="0" w:after="140"/>
@@ -3934,6 +4001,7 @@
   <w:style w:type="paragraph" w:styleId="Caption">
     <w:name w:val="Caption"/>
     <w:basedOn w:val="Normal"/>
+    <w:qFormat/>
     <w:pPr>
       <w:suppressLineNumbers/>
       <w:spacing w:before="120" w:after="120"/>
@@ -3949,6 +4017,7 @@
   <w:style w:type="paragraph" w:styleId="Index">
     <w:name w:val="Index"/>
     <w:basedOn w:val="Normal"/>
+    <w:qFormat/>
     <w:pPr>
       <w:suppressLineNumbers/>
     </w:pPr>
@@ -3957,7 +4026,7 @@
     </w:rPr>
   </w:style>
   <w:style w:type="paragraph" w:styleId="ContentsHeading">
-    <w:name w:val="Contents Heading"/>
+    <w:name w:val="TOA Heading"/>
     <w:basedOn w:val="Heading"/>
     <w:pPr>
       <w:suppressLineNumbers/>
@@ -3973,6 +4042,7 @@
   <w:style w:type="paragraph" w:styleId="ListHeading">
     <w:name w:val="List Heading"/>
     <w:basedOn w:val="Normal"/>
+    <w:qFormat/>
     <w:pPr>
       <w:ind w:left="0" w:right="0" w:hanging="0"/>
     </w:pPr>
@@ -3981,6 +4051,7 @@
   <w:style w:type="paragraph" w:styleId="ListContents">
     <w:name w:val="List Contents"/>
     <w:basedOn w:val="Normal"/>
+    <w:qFormat/>
     <w:pPr>
       <w:ind w:left="567" w:right="0" w:hanging="0"/>
     </w:pPr>
@@ -3989,6 +4060,7 @@
   <w:style w:type="paragraph" w:styleId="PreformattedText">
     <w:name w:val="Preformatted Text"/>
     <w:basedOn w:val="Normal"/>
+    <w:qFormat/>
     <w:pPr>
       <w:spacing w:before="0" w:after="0"/>
     </w:pPr>
@@ -3999,7 +4071,7 @@
     </w:rPr>
   </w:style>
   <w:style w:type="paragraph" w:styleId="FirstLineIndent">
-    <w:name w:val="First Line Indent"/>
+    <w:name w:val="Body Text First Indent"/>
     <w:basedOn w:val="TextBody"/>
     <w:pPr>
       <w:ind w:left="0" w:right="0" w:firstLine="283"/>
@@ -4009,6 +4081,7 @@
   <w:style w:type="paragraph" w:styleId="HangingIndent">
     <w:name w:val="Hanging Indent"/>
     <w:basedOn w:val="TextBody"/>
+    <w:qFormat/>
     <w:pPr>
       <w:tabs>
         <w:tab w:val="left" w:pos="0" w:leader="none"/>
@@ -4018,7 +4091,7 @@
     <w:rPr/>
   </w:style>
   <w:style w:type="paragraph" w:styleId="BibliographyHeading">
-    <w:name w:val="Bibliography Heading"/>
+    <w:name w:val="Table of Authorities"/>
     <w:basedOn w:val="Heading"/>
     <w:pPr>
       <w:suppressLineNumbers/>
@@ -4034,6 +4107,7 @@
   <w:style w:type="paragraph" w:styleId="TableContents">
     <w:name w:val="Table Contents"/>
     <w:basedOn w:val="Normal"/>
+    <w:qFormat/>
     <w:pPr>
       <w:suppressLineNumbers/>
     </w:pPr>
@@ -4042,24 +4116,28 @@
   <w:style w:type="paragraph" w:styleId="Quotations">
     <w:name w:val="Quotations"/>
     <w:basedOn w:val="Normal"/>
+    <w:qFormat/>
     <w:pPr/>
     <w:rPr/>
   </w:style>
   <w:style w:type="paragraph" w:styleId="Title">
     <w:name w:val="Title"/>
     <w:basedOn w:val="Heading"/>
+    <w:qFormat/>
     <w:pPr/>
     <w:rPr/>
   </w:style>
   <w:style w:type="paragraph" w:styleId="Subtitle">
     <w:name w:val="Subtitle"/>
     <w:basedOn w:val="Heading"/>
+    <w:qFormat/>
     <w:pPr/>
     <w:rPr/>
   </w:style>
   <w:style w:type="paragraph" w:styleId="TableHeading">
     <w:name w:val="Table Heading"/>
     <w:basedOn w:val="TableContents"/>
+    <w:qFormat/>
     <w:pPr/>
     <w:rPr/>
   </w:style>

</xml_diff>